<commit_message>
Right Location Values and Doku update
</commit_message>
<xml_diff>
--- a/#Organisatorisches/Dokumentation.docx
+++ b/#Organisatorisches/Dokumentation.docx
@@ -4,175 +4,104 @@
   <w:body>
     <w:p>
       <w:pPr>
+        <w:rPr>
+          <w:lang w:val="de-DE"/>
+        </w:rPr>
+      </w:pPr>
+    </w:p>
+    <w:p>
+      <w:pPr>
+        <w:rPr>
+          <w:lang w:val="de-DE"/>
+        </w:rPr>
+      </w:pPr>
+    </w:p>
+    <w:p>
+      <w:pPr>
+        <w:rPr>
+          <w:lang w:val="de-DE"/>
+        </w:rPr>
+      </w:pPr>
+    </w:p>
+    <w:p>
+      <w:pPr>
+        <w:rPr>
+          <w:lang w:val="de-DE"/>
+        </w:rPr>
+      </w:pPr>
+      <w:bookmarkStart w:id="0" w:name="_GoBack"/>
+      <w:bookmarkEnd w:id="0"/>
+    </w:p>
+    <w:p>
+      <w:pPr>
+        <w:rPr>
+          <w:lang w:val="de-DE"/>
+        </w:rPr>
+      </w:pPr>
+    </w:p>
+    <w:p>
+      <w:pPr>
+        <w:rPr>
+          <w:lang w:val="de-DE"/>
+        </w:rPr>
+      </w:pPr>
+    </w:p>
+    <w:p>
+      <w:pPr>
+        <w:rPr>
+          <w:lang w:val="de-DE"/>
+        </w:rPr>
+      </w:pPr>
+    </w:p>
+    <w:p>
+      <w:pPr>
+        <w:jc w:val="center"/>
+        <w:rPr>
+          <w:rFonts w:ascii="Arial" w:hAnsi="Arial" w:cs="Arial"/>
+          <w:lang w:val="de-DE"/>
+        </w:rPr>
+      </w:pPr>
+      <w:r>
+        <w:object w:dxaOrig="14136" w:dyaOrig="14140">
+          <v:shapetype id="_x0000_t75" coordsize="21600,21600" o:spt="75" o:preferrelative="t" path="m@4@5l@4@11@9@11@9@5xe" filled="f" stroked="f">
+            <v:stroke joinstyle="miter"/>
+            <v:formulas>
+              <v:f eqn="if lineDrawn pixelLineWidth 0"/>
+              <v:f eqn="sum @0 1 0"/>
+              <v:f eqn="sum 0 0 @1"/>
+              <v:f eqn="prod @2 1 2"/>
+              <v:f eqn="prod @3 21600 pixelWidth"/>
+              <v:f eqn="prod @3 21600 pixelHeight"/>
+              <v:f eqn="sum @0 0 1"/>
+              <v:f eqn="prod @6 1 2"/>
+              <v:f eqn="prod @7 21600 pixelWidth"/>
+              <v:f eqn="sum @8 21600 0"/>
+              <v:f eqn="prod @7 21600 pixelHeight"/>
+              <v:f eqn="sum @10 21600 0"/>
+            </v:formulas>
+            <v:path o:extrusionok="f" gradientshapeok="t" o:connecttype="rect"/>
+            <o:lock v:ext="edit" aspectratio="t"/>
+          </v:shapetype>
+          <v:shape id="_x0000_i1025" type="#_x0000_t75" style="width:226.2pt;height:226.2pt" o:ole="">
+            <v:imagedata r:id="rId6" o:title=""/>
+          </v:shape>
+          <o:OLEObject Type="Embed" ProgID="Unknown" ShapeID="_x0000_i1025" DrawAspect="Content" ObjectID="_1547574298" r:id="rId7"/>
+        </w:object>
+      </w:r>
+    </w:p>
+    <w:p>
+      <w:pPr>
+        <w:rPr>
+          <w:lang w:val="de-DE"/>
+        </w:rPr>
+      </w:pPr>
+    </w:p>
+    <w:p>
+      <w:pPr>
         <w:pStyle w:val="berschrift2"/>
         <w:jc w:val="center"/>
         <w:rPr>
           <w:rFonts w:ascii="Arial" w:hAnsi="Arial" w:cs="Arial"/>
-          <w:lang w:val="de-DE"/>
-        </w:rPr>
-      </w:pPr>
-    </w:p>
-    <w:p>
-      <w:pPr>
-        <w:pStyle w:val="berschrift2"/>
-        <w:jc w:val="center"/>
-        <w:rPr>
-          <w:rFonts w:ascii="Arial" w:hAnsi="Arial" w:cs="Arial"/>
-          <w:lang w:val="de-DE"/>
-        </w:rPr>
-      </w:pPr>
-    </w:p>
-    <w:p>
-      <w:pPr>
-        <w:pStyle w:val="berschrift2"/>
-        <w:jc w:val="center"/>
-        <w:rPr>
-          <w:rFonts w:ascii="Arial" w:hAnsi="Arial" w:cs="Arial"/>
-          <w:lang w:val="de-DE"/>
-        </w:rPr>
-      </w:pPr>
-    </w:p>
-    <w:p>
-      <w:pPr>
-        <w:pStyle w:val="berschrift2"/>
-        <w:jc w:val="center"/>
-        <w:rPr>
-          <w:rFonts w:ascii="Arial" w:hAnsi="Arial" w:cs="Arial"/>
-          <w:lang w:val="de-DE"/>
-        </w:rPr>
-      </w:pPr>
-    </w:p>
-    <w:p>
-      <w:pPr>
-        <w:pStyle w:val="berschrift2"/>
-        <w:jc w:val="center"/>
-        <w:rPr>
-          <w:rFonts w:ascii="Arial" w:hAnsi="Arial" w:cs="Arial"/>
-          <w:lang w:val="de-DE"/>
-        </w:rPr>
-      </w:pPr>
-    </w:p>
-    <w:p>
-      <w:pPr>
-        <w:pStyle w:val="berschrift2"/>
-        <w:jc w:val="center"/>
-        <w:rPr>
-          <w:rFonts w:ascii="Arial" w:hAnsi="Arial" w:cs="Arial"/>
-          <w:lang w:val="de-DE"/>
-        </w:rPr>
-      </w:pPr>
-    </w:p>
-    <w:p>
-      <w:pPr>
-        <w:pStyle w:val="berschrift2"/>
-        <w:jc w:val="center"/>
-        <w:rPr>
-          <w:rFonts w:ascii="Arial" w:hAnsi="Arial" w:cs="Arial"/>
-          <w:lang w:val="de-DE"/>
-        </w:rPr>
-      </w:pPr>
-    </w:p>
-    <w:p>
-      <w:pPr>
-        <w:pStyle w:val="berschrift2"/>
-        <w:jc w:val="center"/>
-        <w:rPr>
-          <w:rFonts w:ascii="Arial" w:hAnsi="Arial" w:cs="Arial"/>
-          <w:lang w:val="de-DE"/>
-        </w:rPr>
-      </w:pPr>
-    </w:p>
-    <w:p>
-      <w:pPr>
-        <w:pStyle w:val="berschrift2"/>
-        <w:jc w:val="center"/>
-        <w:rPr>
-          <w:rFonts w:ascii="Arial" w:hAnsi="Arial" w:cs="Arial"/>
-          <w:lang w:val="de-DE"/>
-        </w:rPr>
-      </w:pPr>
-    </w:p>
-    <w:p>
-      <w:pPr>
-        <w:pStyle w:val="berschrift2"/>
-        <w:jc w:val="center"/>
-        <w:rPr>
-          <w:rFonts w:ascii="Arial" w:hAnsi="Arial" w:cs="Arial"/>
-          <w:lang w:val="de-DE"/>
-        </w:rPr>
-      </w:pPr>
-      <w:r>
-        <w:rPr>
-          <w:rFonts w:ascii="Arial" w:hAnsi="Arial" w:cs="Arial"/>
-          <w:noProof/>
-          <w:lang w:val="de-DE" w:eastAsia="de-DE"/>
-        </w:rPr>
-        <w:drawing>
-          <wp:inline distT="0" distB="0" distL="0" distR="0">
-            <wp:extent cx="2667000" cy="2667000"/>
-            <wp:effectExtent l="0" t="0" r="0" b="0"/>
-            <wp:docPr id="21" name="Grafik 21" descr="C:\Users\Hollinger\Documents\Studium\Semester_5\Android\winki\app\src\main\res\mipmap-xxxhdpi\winkilogo.PNG"/>
-            <wp:cNvGraphicFramePr>
-              <a:graphicFrameLocks xmlns:a="http://schemas.openxmlformats.org/drawingml/2006/main" noChangeAspect="1"/>
-            </wp:cNvGraphicFramePr>
-            <a:graphic xmlns:a="http://schemas.openxmlformats.org/drawingml/2006/main">
-              <a:graphicData uri="http://schemas.openxmlformats.org/drawingml/2006/picture">
-                <pic:pic xmlns:pic="http://schemas.openxmlformats.org/drawingml/2006/picture">
-                  <pic:nvPicPr>
-                    <pic:cNvPr id="0" name="Picture 3" descr="C:\Users\Hollinger\Documents\Studium\Semester_5\Android\winki\app\src\main\res\mipmap-xxxhdpi\winkilogo.PNG"/>
-                    <pic:cNvPicPr>
-                      <a:picLocks noChangeAspect="1" noChangeArrowheads="1"/>
-                    </pic:cNvPicPr>
-                  </pic:nvPicPr>
-                  <pic:blipFill>
-                    <a:blip r:embed="rId6">
-                      <a:extLst>
-                        <a:ext uri="{28A0092B-C50C-407E-A947-70E740481C1C}">
-                          <a14:useLocalDpi xmlns:a14="http://schemas.microsoft.com/office/drawing/2010/main" val="0"/>
-                        </a:ext>
-                      </a:extLst>
-                    </a:blip>
-                    <a:srcRect/>
-                    <a:stretch>
-                      <a:fillRect/>
-                    </a:stretch>
-                  </pic:blipFill>
-                  <pic:spPr bwMode="auto">
-                    <a:xfrm>
-                      <a:off x="0" y="0"/>
-                      <a:ext cx="2667000" cy="2667000"/>
-                    </a:xfrm>
-                    <a:prstGeom prst="rect">
-                      <a:avLst/>
-                    </a:prstGeom>
-                    <a:noFill/>
-                    <a:ln>
-                      <a:noFill/>
-                    </a:ln>
-                  </pic:spPr>
-                </pic:pic>
-              </a:graphicData>
-            </a:graphic>
-          </wp:inline>
-        </w:drawing>
-      </w:r>
-    </w:p>
-    <w:p>
-      <w:pPr>
-        <w:pStyle w:val="berschrift2"/>
-        <w:jc w:val="center"/>
-        <w:rPr>
-          <w:rFonts w:ascii="Arial" w:hAnsi="Arial" w:cs="Arial"/>
-          <w:lang w:val="de-DE"/>
-        </w:rPr>
-      </w:pPr>
-    </w:p>
-    <w:p>
-      <w:pPr>
-        <w:pStyle w:val="berschrift2"/>
-        <w:jc w:val="center"/>
-        <w:rPr>
-          <w:rFonts w:ascii="Arial" w:hAnsi="Arial" w:cs="Arial"/>
           <w:sz w:val="36"/>
           <w:lang w:val="de-DE"/>
         </w:rPr>
@@ -206,88 +135,58 @@
     </w:p>
     <w:p>
       <w:pPr>
-        <w:pStyle w:val="berschrift2"/>
-        <w:jc w:val="center"/>
-        <w:rPr>
-          <w:rFonts w:ascii="Arial" w:hAnsi="Arial" w:cs="Arial"/>
-          <w:sz w:val="36"/>
-          <w:lang w:val="de-DE"/>
-        </w:rPr>
-      </w:pPr>
-    </w:p>
-    <w:p>
-      <w:pPr>
-        <w:pStyle w:val="berschrift2"/>
-        <w:jc w:val="center"/>
-        <w:rPr>
-          <w:rFonts w:ascii="Arial" w:hAnsi="Arial" w:cs="Arial"/>
-          <w:sz w:val="36"/>
-          <w:lang w:val="de-DE"/>
-        </w:rPr>
-      </w:pPr>
-    </w:p>
-    <w:p>
-      <w:pPr>
-        <w:rPr>
-          <w:lang w:val="de-DE"/>
-        </w:rPr>
-      </w:pPr>
-    </w:p>
-    <w:p>
-      <w:pPr>
-        <w:rPr>
-          <w:lang w:val="de-DE"/>
-        </w:rPr>
-      </w:pPr>
-    </w:p>
-    <w:p>
-      <w:pPr>
-        <w:rPr>
-          <w:lang w:val="de-DE"/>
-        </w:rPr>
-      </w:pPr>
-    </w:p>
-    <w:p>
-      <w:pPr>
-        <w:rPr>
-          <w:lang w:val="de-DE"/>
-        </w:rPr>
-      </w:pPr>
-    </w:p>
-    <w:p>
-      <w:pPr>
-        <w:rPr>
-          <w:lang w:val="de-DE"/>
-        </w:rPr>
-      </w:pPr>
-    </w:p>
-    <w:p>
-      <w:pPr>
-        <w:rPr>
-          <w:lang w:val="de-DE"/>
-        </w:rPr>
-      </w:pPr>
-    </w:p>
-    <w:p>
-      <w:pPr>
-        <w:rPr>
-          <w:lang w:val="de-DE"/>
-        </w:rPr>
-      </w:pPr>
-    </w:p>
-    <w:p>
-      <w:pPr>
-        <w:rPr>
-          <w:lang w:val="de-DE"/>
-        </w:rPr>
-      </w:pPr>
-    </w:p>
-    <w:p>
-      <w:pPr>
-        <w:rPr>
-          <w:lang w:val="de-DE"/>
-        </w:rPr>
-      </w:pPr>
+        <w:rPr>
+          <w:lang w:val="de-DE"/>
+        </w:rPr>
+      </w:pPr>
+    </w:p>
+    <w:p>
+      <w:pPr>
+        <w:rPr>
+          <w:lang w:val="de-DE"/>
+        </w:rPr>
+      </w:pPr>
+    </w:p>
+    <w:p>
+      <w:pPr>
+        <w:rPr>
+          <w:lang w:val="de-DE"/>
+        </w:rPr>
+      </w:pPr>
+    </w:p>
+    <w:p>
+      <w:pPr>
+        <w:rPr>
+          <w:lang w:val="de-DE"/>
+        </w:rPr>
+      </w:pPr>
+    </w:p>
+    <w:p>
+      <w:pPr>
+        <w:rPr>
+          <w:lang w:val="de-DE"/>
+        </w:rPr>
+      </w:pPr>
+    </w:p>
+    <w:p>
+      <w:pPr>
+        <w:rPr>
+          <w:lang w:val="de-DE"/>
+        </w:rPr>
+      </w:pPr>
+    </w:p>
+    <w:p>
+      <w:pPr>
+        <w:rPr>
+          <w:lang w:val="de-DE"/>
+        </w:rPr>
+      </w:pPr>
+      <w:r>
+        <w:rPr>
+          <w:lang w:val="de-DE"/>
+        </w:rPr>
+        <w:br w:type="page"/>
+      </w:r>
     </w:p>
     <w:p>
       <w:pPr>
@@ -306,17 +205,10 @@
           <w:sz w:val="28"/>
           <w:lang w:val="de-DE"/>
         </w:rPr>
-        <w:t>von Frick, Daniel und Hollinger, Barbara</w:t>
-      </w:r>
-    </w:p>
-    <w:p>
-      <w:pPr>
-        <w:pStyle w:val="berschrift2"/>
-        <w:rPr>
-          <w:rFonts w:ascii="Arial" w:hAnsi="Arial" w:cs="Arial"/>
-          <w:lang w:val="de-DE"/>
-        </w:rPr>
-      </w:pPr>
+        <w:lastRenderedPageBreak/>
+        <w:t xml:space="preserve">von Frick, Daniel und </w:t>
+      </w:r>
+      <w:proofErr w:type="spellStart"/>
       <w:r>
         <w:rPr>
           <w:rFonts w:ascii="Arial" w:hAnsi="Arial" w:cs="Arial"/>
@@ -324,6 +216,34 @@
           <w:sz w:val="28"/>
           <w:lang w:val="de-DE"/>
         </w:rPr>
+        <w:t>Hollinger</w:t>
+      </w:r>
+      <w:proofErr w:type="spellEnd"/>
+      <w:r>
+        <w:rPr>
+          <w:rFonts w:ascii="Arial" w:hAnsi="Arial" w:cs="Arial"/>
+          <w:color w:val="808080" w:themeColor="background1" w:themeShade="80"/>
+          <w:sz w:val="28"/>
+          <w:lang w:val="de-DE"/>
+        </w:rPr>
+        <w:t>, Barbara</w:t>
+      </w:r>
+    </w:p>
+    <w:p>
+      <w:pPr>
+        <w:pStyle w:val="berschrift2"/>
+        <w:rPr>
+          <w:rFonts w:ascii="Arial" w:hAnsi="Arial" w:cs="Arial"/>
+          <w:lang w:val="de-DE"/>
+        </w:rPr>
+      </w:pPr>
+      <w:r>
+        <w:rPr>
+          <w:rFonts w:ascii="Arial" w:hAnsi="Arial" w:cs="Arial"/>
+          <w:color w:val="808080" w:themeColor="background1" w:themeShade="80"/>
+          <w:sz w:val="28"/>
+          <w:lang w:val="de-DE"/>
+        </w:rPr>
         <w:t>WS 2016/2017</w:t>
       </w:r>
       <w:r>
@@ -537,14 +457,7 @@
           <w:rFonts w:ascii="Arial" w:hAnsi="Arial" w:cs="Arial"/>
           <w:lang w:val="de-DE"/>
         </w:rPr>
-        <w:t xml:space="preserve"> Das wird </w:t>
-      </w:r>
-      <w:r>
-        <w:rPr>
-          <w:rFonts w:ascii="Arial" w:hAnsi="Arial" w:cs="Arial"/>
-          <w:lang w:val="de-DE"/>
-        </w:rPr>
-        <w:t xml:space="preserve">mit Hilfe des Google Dienstes </w:t>
+        <w:t xml:space="preserve"> Das wird mit Hilfe des Google Dienstes </w:t>
       </w:r>
       <w:proofErr w:type="spellStart"/>
       <w:r>
@@ -726,8 +639,6 @@
         </w:rPr>
         <w:t>Anwendung</w:t>
       </w:r>
-      <w:bookmarkStart w:id="0" w:name="_GoBack"/>
-      <w:bookmarkEnd w:id="0"/>
     </w:p>
     <w:p>
       <w:pPr>
@@ -827,7 +738,7 @@
                     </pic:cNvPicPr>
                   </pic:nvPicPr>
                   <pic:blipFill>
-                    <a:blip r:embed="rId7">
+                    <a:blip r:embed="rId8">
                       <a:extLst>
                         <a:ext uri="{28A0092B-C50C-407E-A947-70E740481C1C}">
                           <a14:useLocalDpi xmlns:a14="http://schemas.microsoft.com/office/drawing/2010/main" val="0"/>
@@ -1016,169 +927,6 @@
                 <pic:pic xmlns:pic="http://schemas.openxmlformats.org/drawingml/2006/picture">
                   <pic:nvPicPr>
                     <pic:cNvPr id="0" name="Picture 2" descr="C:\Users\Hollinger\Documents\Studium\Semester_5\Android\winki\#Organisatorisches\Subjects.png"/>
-                    <pic:cNvPicPr>
-                      <a:picLocks noChangeAspect="1" noChangeArrowheads="1"/>
-                    </pic:cNvPicPr>
-                  </pic:nvPicPr>
-                  <pic:blipFill>
-                    <a:blip r:embed="rId8">
-                      <a:extLst>
-                        <a:ext uri="{28A0092B-C50C-407E-A947-70E740481C1C}">
-                          <a14:useLocalDpi xmlns:a14="http://schemas.microsoft.com/office/drawing/2010/main" val="0"/>
-                        </a:ext>
-                      </a:extLst>
-                    </a:blip>
-                    <a:srcRect/>
-                    <a:stretch>
-                      <a:fillRect/>
-                    </a:stretch>
-                  </pic:blipFill>
-                  <pic:spPr bwMode="auto">
-                    <a:xfrm>
-                      <a:off x="0" y="0"/>
-                      <a:ext cx="1609725" cy="2857500"/>
-                    </a:xfrm>
-                    <a:prstGeom prst="rect">
-                      <a:avLst/>
-                    </a:prstGeom>
-                    <a:noFill/>
-                    <a:ln>
-                      <a:noFill/>
-                    </a:ln>
-                  </pic:spPr>
-                </pic:pic>
-              </a:graphicData>
-            </a:graphic>
-          </wp:inline>
-        </w:drawing>
-      </w:r>
-    </w:p>
-    <w:p>
-      <w:pPr>
-        <w:pStyle w:val="Listenabsatz"/>
-        <w:shd w:val="clear" w:color="auto" w:fill="FFFFFF"/>
-        <w:tabs>
-          <w:tab w:val="left" w:pos="916"/>
-          <w:tab w:val="left" w:pos="1832"/>
-          <w:tab w:val="left" w:pos="2748"/>
-          <w:tab w:val="left" w:pos="3664"/>
-          <w:tab w:val="left" w:pos="4580"/>
-          <w:tab w:val="left" w:pos="5496"/>
-          <w:tab w:val="left" w:pos="6412"/>
-          <w:tab w:val="left" w:pos="7328"/>
-          <w:tab w:val="left" w:pos="8244"/>
-          <w:tab w:val="left" w:pos="9160"/>
-          <w:tab w:val="left" w:pos="10076"/>
-          <w:tab w:val="left" w:pos="10992"/>
-          <w:tab w:val="left" w:pos="11908"/>
-          <w:tab w:val="left" w:pos="12824"/>
-          <w:tab w:val="left" w:pos="13740"/>
-          <w:tab w:val="left" w:pos="14656"/>
-        </w:tabs>
-        <w:spacing w:after="0" w:line="240" w:lineRule="auto"/>
-        <w:ind w:left="360"/>
-        <w:jc w:val="both"/>
-        <w:rPr>
-          <w:rFonts w:ascii="Arial" w:eastAsia="Times New Roman" w:hAnsi="Arial" w:cs="Arial"/>
-          <w:color w:val="000000"/>
-          <w:lang w:val="de-DE" w:eastAsia="de-DE"/>
-        </w:rPr>
-      </w:pPr>
-    </w:p>
-    <w:p>
-      <w:pPr>
-        <w:pStyle w:val="Listenabsatz"/>
-        <w:numPr>
-          <w:ilvl w:val="0"/>
-          <w:numId w:val="2"/>
-        </w:numPr>
-        <w:shd w:val="clear" w:color="auto" w:fill="FFFFFF"/>
-        <w:tabs>
-          <w:tab w:val="left" w:pos="916"/>
-          <w:tab w:val="left" w:pos="1832"/>
-          <w:tab w:val="left" w:pos="2748"/>
-          <w:tab w:val="left" w:pos="3664"/>
-          <w:tab w:val="left" w:pos="4580"/>
-          <w:tab w:val="left" w:pos="5496"/>
-          <w:tab w:val="left" w:pos="6412"/>
-          <w:tab w:val="left" w:pos="7328"/>
-          <w:tab w:val="left" w:pos="8244"/>
-          <w:tab w:val="left" w:pos="9160"/>
-          <w:tab w:val="left" w:pos="10076"/>
-          <w:tab w:val="left" w:pos="10992"/>
-          <w:tab w:val="left" w:pos="11908"/>
-          <w:tab w:val="left" w:pos="12824"/>
-          <w:tab w:val="left" w:pos="13740"/>
-          <w:tab w:val="left" w:pos="14656"/>
-        </w:tabs>
-        <w:spacing w:after="0" w:line="240" w:lineRule="auto"/>
-        <w:jc w:val="both"/>
-        <w:rPr>
-          <w:rFonts w:ascii="Arial" w:eastAsia="Times New Roman" w:hAnsi="Arial" w:cs="Arial"/>
-          <w:color w:val="000000"/>
-          <w:lang w:val="de-DE" w:eastAsia="de-DE"/>
-        </w:rPr>
-      </w:pPr>
-      <w:r>
-        <w:rPr>
-          <w:rFonts w:ascii="Arial" w:eastAsia="Times New Roman" w:hAnsi="Arial" w:cs="Arial"/>
-          <w:color w:val="000000"/>
-          <w:lang w:val="de-DE" w:eastAsia="de-DE"/>
-        </w:rPr>
-        <w:t>Nach Auswahl des Fachs erscheint eine Liste mit Begriffen, passend zum jeweils ausgewählten Kurs.</w:t>
-      </w:r>
-    </w:p>
-    <w:p>
-      <w:pPr>
-        <w:pStyle w:val="Listenabsatz"/>
-        <w:shd w:val="clear" w:color="auto" w:fill="FFFFFF"/>
-        <w:tabs>
-          <w:tab w:val="left" w:pos="916"/>
-          <w:tab w:val="left" w:pos="1832"/>
-          <w:tab w:val="left" w:pos="2748"/>
-          <w:tab w:val="left" w:pos="3664"/>
-          <w:tab w:val="left" w:pos="4580"/>
-          <w:tab w:val="left" w:pos="5496"/>
-          <w:tab w:val="left" w:pos="6412"/>
-          <w:tab w:val="left" w:pos="7328"/>
-          <w:tab w:val="left" w:pos="8244"/>
-          <w:tab w:val="left" w:pos="9160"/>
-          <w:tab w:val="left" w:pos="10076"/>
-          <w:tab w:val="left" w:pos="10992"/>
-          <w:tab w:val="left" w:pos="11908"/>
-          <w:tab w:val="left" w:pos="12824"/>
-          <w:tab w:val="left" w:pos="13740"/>
-          <w:tab w:val="left" w:pos="14656"/>
-        </w:tabs>
-        <w:spacing w:after="0" w:line="240" w:lineRule="auto"/>
-        <w:ind w:left="360"/>
-        <w:jc w:val="center"/>
-        <w:rPr>
-          <w:rFonts w:ascii="Arial" w:eastAsia="Times New Roman" w:hAnsi="Arial" w:cs="Arial"/>
-          <w:color w:val="000000"/>
-          <w:lang w:val="de-DE" w:eastAsia="de-DE"/>
-        </w:rPr>
-      </w:pPr>
-      <w:r>
-        <w:rPr>
-          <w:rFonts w:ascii="Arial" w:eastAsia="Times New Roman" w:hAnsi="Arial" w:cs="Arial"/>
-          <w:noProof/>
-          <w:color w:val="000000"/>
-          <w:lang w:val="de-DE" w:eastAsia="de-DE"/>
-        </w:rPr>
-        <w:drawing>
-          <wp:inline distT="0" distB="0" distL="0" distR="0">
-            <wp:extent cx="1609725" cy="2857500"/>
-            <wp:effectExtent l="0" t="0" r="9525" b="0"/>
-            <wp:docPr id="3" name="Grafik 3" descr="C:\Users\Hollinger\Documents\Studium\Semester_5\Android\winki\#Organisatorisches\Terms.png"/>
-            <wp:cNvGraphicFramePr>
-              <a:graphicFrameLocks xmlns:a="http://schemas.openxmlformats.org/drawingml/2006/main" noChangeAspect="1"/>
-            </wp:cNvGraphicFramePr>
-            <a:graphic xmlns:a="http://schemas.openxmlformats.org/drawingml/2006/main">
-              <a:graphicData uri="http://schemas.openxmlformats.org/drawingml/2006/picture">
-                <pic:pic xmlns:pic="http://schemas.openxmlformats.org/drawingml/2006/picture">
-                  <pic:nvPicPr>
-                    <pic:cNvPr id="0" name="Picture 3" descr="C:\Users\Hollinger\Documents\Studium\Semester_5\Android\winki\#Organisatorisches\Terms.png"/>
                     <pic:cNvPicPr>
                       <a:picLocks noChangeAspect="1" noChangeArrowheads="1"/>
                     </pic:cNvPicPr>
@@ -1288,7 +1036,7 @@
           <w:color w:val="000000"/>
           <w:lang w:val="de-DE" w:eastAsia="de-DE"/>
         </w:rPr>
-        <w:t>Es erfolgt die Auswahl eines Begriffs zudem der zugehörige Wikipedia Artikel angezeigt wird.</w:t>
+        <w:t>Nach Auswahl des Fachs erscheint eine Liste mit Begriffen, passend zum jeweils ausgewählten Kurs.</w:t>
       </w:r>
     </w:p>
     <w:p>
@@ -1329,12 +1077,11 @@
           <w:color w:val="000000"/>
           <w:lang w:val="de-DE" w:eastAsia="de-DE"/>
         </w:rPr>
-        <w:lastRenderedPageBreak/>
         <w:drawing>
           <wp:inline distT="0" distB="0" distL="0" distR="0">
-            <wp:extent cx="1607850" cy="2858400"/>
-            <wp:effectExtent l="0" t="0" r="0" b="0"/>
-            <wp:docPr id="4" name="Grafik 4" descr="C:\Users\Hollinger\Desktop\Screenshot_20170131-223217.png"/>
+            <wp:extent cx="1609725" cy="2857500"/>
+            <wp:effectExtent l="0" t="0" r="9525" b="0"/>
+            <wp:docPr id="3" name="Grafik 3" descr="C:\Users\Hollinger\Documents\Studium\Semester_5\Android\winki\#Organisatorisches\Terms.png"/>
             <wp:cNvGraphicFramePr>
               <a:graphicFrameLocks xmlns:a="http://schemas.openxmlformats.org/drawingml/2006/main" noChangeAspect="1"/>
             </wp:cNvGraphicFramePr>
@@ -1342,13 +1089,13 @@
               <a:graphicData uri="http://schemas.openxmlformats.org/drawingml/2006/picture">
                 <pic:pic xmlns:pic="http://schemas.openxmlformats.org/drawingml/2006/picture">
                   <pic:nvPicPr>
-                    <pic:cNvPr id="0" name="Picture 1" descr="C:\Users\Hollinger\Desktop\Screenshot_20170131-223217.png"/>
+                    <pic:cNvPr id="0" name="Picture 3" descr="C:\Users\Hollinger\Documents\Studium\Semester_5\Android\winki\#Organisatorisches\Terms.png"/>
                     <pic:cNvPicPr>
                       <a:picLocks noChangeAspect="1" noChangeArrowheads="1"/>
                     </pic:cNvPicPr>
                   </pic:nvPicPr>
                   <pic:blipFill>
-                    <a:blip r:embed="rId10" cstate="print">
+                    <a:blip r:embed="rId10">
                       <a:extLst>
                         <a:ext uri="{28A0092B-C50C-407E-A947-70E740481C1C}">
                           <a14:useLocalDpi xmlns:a14="http://schemas.microsoft.com/office/drawing/2010/main" val="0"/>
@@ -1363,7 +1110,7 @@
                   <pic:spPr bwMode="auto">
                     <a:xfrm>
                       <a:off x="0" y="0"/>
-                      <a:ext cx="1607850" cy="2858400"/>
+                      <a:ext cx="1609725" cy="2857500"/>
                     </a:xfrm>
                     <a:prstGeom prst="rect">
                       <a:avLst/>
@@ -1452,25 +1199,7 @@
           <w:color w:val="000000"/>
           <w:lang w:val="de-DE" w:eastAsia="de-DE"/>
         </w:rPr>
-        <w:t xml:space="preserve">Soll der komplette Wikipedia Eintrag angezeigt werden, wird mit einem Klick auf „Read </w:t>
-      </w:r>
-      <w:proofErr w:type="spellStart"/>
-      <w:r>
-        <w:rPr>
-          <w:rFonts w:ascii="Arial" w:eastAsia="Times New Roman" w:hAnsi="Arial" w:cs="Arial"/>
-          <w:color w:val="000000"/>
-          <w:lang w:val="de-DE" w:eastAsia="de-DE"/>
-        </w:rPr>
-        <w:t>more</w:t>
-      </w:r>
-      <w:proofErr w:type="spellEnd"/>
-      <w:r>
-        <w:rPr>
-          <w:rFonts w:ascii="Arial" w:eastAsia="Times New Roman" w:hAnsi="Arial" w:cs="Arial"/>
-          <w:color w:val="000000"/>
-          <w:lang w:val="de-DE" w:eastAsia="de-DE"/>
-        </w:rPr>
-        <w:t>“ das Browserfenster mit der Wikipedia-Website geöffnet.</w:t>
+        <w:t>Es erfolgt die Auswahl eines Begriffs zudem der zugehörige Wikipedia Artikel angezeigt wird.</w:t>
       </w:r>
     </w:p>
     <w:p>
@@ -1511,11 +1240,12 @@
           <w:color w:val="000000"/>
           <w:lang w:val="de-DE" w:eastAsia="de-DE"/>
         </w:rPr>
+        <w:lastRenderedPageBreak/>
         <w:drawing>
           <wp:inline distT="0" distB="0" distL="0" distR="0">
             <wp:extent cx="1607850" cy="2858400"/>
             <wp:effectExtent l="0" t="0" r="0" b="0"/>
-            <wp:docPr id="6" name="Grafik 6" descr="C:\Users\Hollinger\Desktop\Screenshot_20170131-223344.png"/>
+            <wp:docPr id="4" name="Grafik 4" descr="C:\Users\Hollinger\Desktop\Screenshot_20170131-223217.png"/>
             <wp:cNvGraphicFramePr>
               <a:graphicFrameLocks xmlns:a="http://schemas.openxmlformats.org/drawingml/2006/main" noChangeAspect="1"/>
             </wp:cNvGraphicFramePr>
@@ -1523,7 +1253,7 @@
               <a:graphicData uri="http://schemas.openxmlformats.org/drawingml/2006/picture">
                 <pic:pic xmlns:pic="http://schemas.openxmlformats.org/drawingml/2006/picture">
                   <pic:nvPicPr>
-                    <pic:cNvPr id="0" name="Picture 2" descr="C:\Users\Hollinger\Desktop\Screenshot_20170131-223344.png"/>
+                    <pic:cNvPr id="0" name="Picture 1" descr="C:\Users\Hollinger\Desktop\Screenshot_20170131-223217.png"/>
                     <pic:cNvPicPr>
                       <a:picLocks noChangeAspect="1" noChangeArrowheads="1"/>
                     </pic:cNvPicPr>
@@ -1585,7 +1315,7 @@
         </w:tabs>
         <w:spacing w:after="0" w:line="240" w:lineRule="auto"/>
         <w:ind w:left="360"/>
-        <w:jc w:val="center"/>
+        <w:jc w:val="both"/>
         <w:rPr>
           <w:rFonts w:ascii="Arial" w:eastAsia="Times New Roman" w:hAnsi="Arial" w:cs="Arial"/>
           <w:color w:val="000000"/>
@@ -1633,7 +1363,7 @@
           <w:color w:val="000000"/>
           <w:lang w:val="de-DE" w:eastAsia="de-DE"/>
         </w:rPr>
-        <w:t xml:space="preserve">Werden weitere Wikipedia Artikel benötigt, kann die Suchfunktion auf der </w:t>
+        <w:t xml:space="preserve">Soll der komplette Wikipedia Eintrag angezeigt werden, wird mit einem Klick auf „Read </w:t>
       </w:r>
       <w:proofErr w:type="spellStart"/>
       <w:r>
@@ -1642,7 +1372,7 @@
           <w:color w:val="000000"/>
           <w:lang w:val="de-DE" w:eastAsia="de-DE"/>
         </w:rPr>
-        <w:t>Winki</w:t>
+        <w:t>more</w:t>
       </w:r>
       <w:proofErr w:type="spellEnd"/>
       <w:r>
@@ -1651,8 +1381,128 @@
           <w:color w:val="000000"/>
           <w:lang w:val="de-DE" w:eastAsia="de-DE"/>
         </w:rPr>
-        <w:t xml:space="preserve"> Hauptseite genutzt werden. Mit einem Klick auf die Lupe öffnet sich ein Eingabefeld, in das der Suchbegriff eingegeben werden kann. Das Suchergebnis bzw. Die Wikipedia-Website öffnet sich im Browser.</w:t>
-      </w:r>
+        <w:t>“ das Browserfenster mit der Wikipedia-Website geöffnet.</w:t>
+      </w:r>
+    </w:p>
+    <w:p>
+      <w:pPr>
+        <w:pStyle w:val="Listenabsatz"/>
+        <w:shd w:val="clear" w:color="auto" w:fill="FFFFFF"/>
+        <w:tabs>
+          <w:tab w:val="left" w:pos="916"/>
+          <w:tab w:val="left" w:pos="1832"/>
+          <w:tab w:val="left" w:pos="2748"/>
+          <w:tab w:val="left" w:pos="3664"/>
+          <w:tab w:val="left" w:pos="4580"/>
+          <w:tab w:val="left" w:pos="5496"/>
+          <w:tab w:val="left" w:pos="6412"/>
+          <w:tab w:val="left" w:pos="7328"/>
+          <w:tab w:val="left" w:pos="8244"/>
+          <w:tab w:val="left" w:pos="9160"/>
+          <w:tab w:val="left" w:pos="10076"/>
+          <w:tab w:val="left" w:pos="10992"/>
+          <w:tab w:val="left" w:pos="11908"/>
+          <w:tab w:val="left" w:pos="12824"/>
+          <w:tab w:val="left" w:pos="13740"/>
+          <w:tab w:val="left" w:pos="14656"/>
+        </w:tabs>
+        <w:spacing w:after="0" w:line="240" w:lineRule="auto"/>
+        <w:ind w:left="360"/>
+        <w:jc w:val="center"/>
+        <w:rPr>
+          <w:rFonts w:ascii="Arial" w:eastAsia="Times New Roman" w:hAnsi="Arial" w:cs="Arial"/>
+          <w:color w:val="000000"/>
+          <w:lang w:val="de-DE" w:eastAsia="de-DE"/>
+        </w:rPr>
+      </w:pPr>
+      <w:r>
+        <w:rPr>
+          <w:rFonts w:ascii="Arial" w:eastAsia="Times New Roman" w:hAnsi="Arial" w:cs="Arial"/>
+          <w:noProof/>
+          <w:color w:val="000000"/>
+          <w:lang w:val="de-DE" w:eastAsia="de-DE"/>
+        </w:rPr>
+        <w:drawing>
+          <wp:inline distT="0" distB="0" distL="0" distR="0">
+            <wp:extent cx="1607850" cy="2858400"/>
+            <wp:effectExtent l="0" t="0" r="0" b="0"/>
+            <wp:docPr id="6" name="Grafik 6" descr="C:\Users\Hollinger\Desktop\Screenshot_20170131-223344.png"/>
+            <wp:cNvGraphicFramePr>
+              <a:graphicFrameLocks xmlns:a="http://schemas.openxmlformats.org/drawingml/2006/main" noChangeAspect="1"/>
+            </wp:cNvGraphicFramePr>
+            <a:graphic xmlns:a="http://schemas.openxmlformats.org/drawingml/2006/main">
+              <a:graphicData uri="http://schemas.openxmlformats.org/drawingml/2006/picture">
+                <pic:pic xmlns:pic="http://schemas.openxmlformats.org/drawingml/2006/picture">
+                  <pic:nvPicPr>
+                    <pic:cNvPr id="0" name="Picture 2" descr="C:\Users\Hollinger\Desktop\Screenshot_20170131-223344.png"/>
+                    <pic:cNvPicPr>
+                      <a:picLocks noChangeAspect="1" noChangeArrowheads="1"/>
+                    </pic:cNvPicPr>
+                  </pic:nvPicPr>
+                  <pic:blipFill>
+                    <a:blip r:embed="rId12" cstate="print">
+                      <a:extLst>
+                        <a:ext uri="{28A0092B-C50C-407E-A947-70E740481C1C}">
+                          <a14:useLocalDpi xmlns:a14="http://schemas.microsoft.com/office/drawing/2010/main" val="0"/>
+                        </a:ext>
+                      </a:extLst>
+                    </a:blip>
+                    <a:srcRect/>
+                    <a:stretch>
+                      <a:fillRect/>
+                    </a:stretch>
+                  </pic:blipFill>
+                  <pic:spPr bwMode="auto">
+                    <a:xfrm>
+                      <a:off x="0" y="0"/>
+                      <a:ext cx="1607850" cy="2858400"/>
+                    </a:xfrm>
+                    <a:prstGeom prst="rect">
+                      <a:avLst/>
+                    </a:prstGeom>
+                    <a:noFill/>
+                    <a:ln>
+                      <a:noFill/>
+                    </a:ln>
+                  </pic:spPr>
+                </pic:pic>
+              </a:graphicData>
+            </a:graphic>
+          </wp:inline>
+        </w:drawing>
+      </w:r>
+    </w:p>
+    <w:p>
+      <w:pPr>
+        <w:pStyle w:val="Listenabsatz"/>
+        <w:shd w:val="clear" w:color="auto" w:fill="FFFFFF"/>
+        <w:tabs>
+          <w:tab w:val="left" w:pos="916"/>
+          <w:tab w:val="left" w:pos="1832"/>
+          <w:tab w:val="left" w:pos="2748"/>
+          <w:tab w:val="left" w:pos="3664"/>
+          <w:tab w:val="left" w:pos="4580"/>
+          <w:tab w:val="left" w:pos="5496"/>
+          <w:tab w:val="left" w:pos="6412"/>
+          <w:tab w:val="left" w:pos="7328"/>
+          <w:tab w:val="left" w:pos="8244"/>
+          <w:tab w:val="left" w:pos="9160"/>
+          <w:tab w:val="left" w:pos="10076"/>
+          <w:tab w:val="left" w:pos="10992"/>
+          <w:tab w:val="left" w:pos="11908"/>
+          <w:tab w:val="left" w:pos="12824"/>
+          <w:tab w:val="left" w:pos="13740"/>
+          <w:tab w:val="left" w:pos="14656"/>
+        </w:tabs>
+        <w:spacing w:after="0" w:line="240" w:lineRule="auto"/>
+        <w:ind w:left="360"/>
+        <w:jc w:val="center"/>
+        <w:rPr>
+          <w:rFonts w:ascii="Arial" w:eastAsia="Times New Roman" w:hAnsi="Arial" w:cs="Arial"/>
+          <w:color w:val="000000"/>
+          <w:lang w:val="de-DE" w:eastAsia="de-DE"/>
+        </w:rPr>
+      </w:pPr>
     </w:p>
     <w:p>
       <w:pPr>
@@ -1683,33 +1533,36 @@
         <w:spacing w:after="0" w:line="240" w:lineRule="auto"/>
         <w:jc w:val="both"/>
         <w:rPr>
-          <w:rFonts w:ascii="Arial" w:hAnsi="Arial" w:cs="Arial"/>
-          <w:lang w:val="de-DE"/>
-        </w:rPr>
-      </w:pPr>
-      <w:r>
-        <w:rPr>
           <w:rFonts w:ascii="Arial" w:eastAsia="Times New Roman" w:hAnsi="Arial" w:cs="Arial"/>
           <w:color w:val="000000"/>
           <w:lang w:val="de-DE" w:eastAsia="de-DE"/>
         </w:rPr>
-        <w:t>Um innerhalb der App zurück zu navigieren, w</w:t>
-      </w:r>
+      </w:pPr>
       <w:r>
         <w:rPr>
           <w:rFonts w:ascii="Arial" w:eastAsia="Times New Roman" w:hAnsi="Arial" w:cs="Arial"/>
           <w:color w:val="000000"/>
           <w:lang w:val="de-DE" w:eastAsia="de-DE"/>
         </w:rPr>
-        <w:t>ird der</w:t>
-      </w:r>
+        <w:t xml:space="preserve">Werden weitere Wikipedia Artikel benötigt, kann die Suchfunktion auf der </w:t>
+      </w:r>
+      <w:proofErr w:type="spellStart"/>
       <w:r>
         <w:rPr>
           <w:rFonts w:ascii="Arial" w:eastAsia="Times New Roman" w:hAnsi="Arial" w:cs="Arial"/>
           <w:color w:val="000000"/>
           <w:lang w:val="de-DE" w:eastAsia="de-DE"/>
         </w:rPr>
-        <w:t xml:space="preserve"> initiale Zurück-Button des Android-Geräts verwendet.</w:t>
+        <w:t>Winki</w:t>
+      </w:r>
+      <w:proofErr w:type="spellEnd"/>
+      <w:r>
+        <w:rPr>
+          <w:rFonts w:ascii="Arial" w:eastAsia="Times New Roman" w:hAnsi="Arial" w:cs="Arial"/>
+          <w:color w:val="000000"/>
+          <w:lang w:val="de-DE" w:eastAsia="de-DE"/>
+        </w:rPr>
+        <w:t xml:space="preserve"> Hauptseite genutzt werden. Mit einem Klick auf die Lupe öffnet sich ein Eingabefeld, in das der Suchbegriff eingegeben werden kann. Das Suchergebnis bzw. Die Wikipedia-Website öffnet sich im Browser.</w:t>
       </w:r>
     </w:p>
     <w:p>
@@ -1751,7 +1604,7 @@
           <w:color w:val="000000"/>
           <w:lang w:val="de-DE" w:eastAsia="de-DE"/>
         </w:rPr>
-        <w:t xml:space="preserve">Befindet sich das Smartphone </w:t>
+        <w:t>Um innerhalb der App zurück zu navigieren, w</w:t>
       </w:r>
       <w:r>
         <w:rPr>
@@ -1759,47 +1612,24 @@
           <w:color w:val="000000"/>
           <w:lang w:val="de-DE" w:eastAsia="de-DE"/>
         </w:rPr>
-        <w:t xml:space="preserve">in der Nähe der Hochschul-Bibliothek, wird eine Benachrichtigung angezeigt: „Bitte öffnen Sie die App, um die </w:t>
-      </w:r>
-      <w:proofErr w:type="spellStart"/>
+        <w:t>ird der</w:t>
+      </w:r>
       <w:r>
         <w:rPr>
           <w:rFonts w:ascii="Arial" w:eastAsia="Times New Roman" w:hAnsi="Arial" w:cs="Arial"/>
           <w:color w:val="000000"/>
           <w:lang w:val="de-DE" w:eastAsia="de-DE"/>
         </w:rPr>
-        <w:t>Bib</w:t>
-      </w:r>
-      <w:proofErr w:type="spellEnd"/>
-      <w:r>
-        <w:rPr>
-          <w:rFonts w:ascii="Arial" w:eastAsia="Times New Roman" w:hAnsi="Arial" w:cs="Arial"/>
-          <w:color w:val="000000"/>
-          <w:lang w:val="de-DE" w:eastAsia="de-DE"/>
-        </w:rPr>
-        <w:t xml:space="preserve"> der HM zu durchsuchen“. Beim Klicken auf die Benachrichtigung wird man auf die Website der Bibliothek weitergeleitet. Voraussetzung hierfür ist, dass die App mittels </w:t>
-      </w:r>
-      <w:proofErr w:type="spellStart"/>
-      <w:r>
-        <w:rPr>
-          <w:rFonts w:ascii="Arial" w:eastAsia="Times New Roman" w:hAnsi="Arial" w:cs="Arial"/>
-          <w:color w:val="000000"/>
-          <w:lang w:val="de-DE" w:eastAsia="de-DE"/>
-        </w:rPr>
-        <w:t>Geofencing</w:t>
-      </w:r>
-      <w:proofErr w:type="spellEnd"/>
-      <w:r>
-        <w:rPr>
-          <w:rFonts w:ascii="Arial" w:eastAsia="Times New Roman" w:hAnsi="Arial" w:cs="Arial"/>
-          <w:color w:val="000000"/>
-          <w:lang w:val="de-DE" w:eastAsia="de-DE"/>
-        </w:rPr>
-        <w:t xml:space="preserve"> die Standortkoordinaten des Geräts ermitteln kann.</w:t>
-      </w:r>
-    </w:p>
-    <w:p>
-      <w:pPr>
+        <w:t xml:space="preserve"> initiale Zurück-Button des Android-Geräts verwendet.</w:t>
+      </w:r>
+    </w:p>
+    <w:p>
+      <w:pPr>
+        <w:pStyle w:val="Listenabsatz"/>
+        <w:numPr>
+          <w:ilvl w:val="0"/>
+          <w:numId w:val="2"/>
+        </w:numPr>
         <w:shd w:val="clear" w:color="auto" w:fill="FFFFFF"/>
         <w:tabs>
           <w:tab w:val="left" w:pos="916"/>
@@ -1826,6 +1656,58 @@
           <w:lang w:val="de-DE"/>
         </w:rPr>
       </w:pPr>
+      <w:r>
+        <w:rPr>
+          <w:rFonts w:ascii="Arial" w:eastAsia="Times New Roman" w:hAnsi="Arial" w:cs="Arial"/>
+          <w:color w:val="000000"/>
+          <w:lang w:val="de-DE" w:eastAsia="de-DE"/>
+        </w:rPr>
+        <w:t xml:space="preserve">Befindet sich das Smartphone </w:t>
+      </w:r>
+      <w:r>
+        <w:rPr>
+          <w:rFonts w:ascii="Arial" w:eastAsia="Times New Roman" w:hAnsi="Arial" w:cs="Arial"/>
+          <w:color w:val="000000"/>
+          <w:lang w:val="de-DE" w:eastAsia="de-DE"/>
+        </w:rPr>
+        <w:t xml:space="preserve">in der Nähe der Hochschul-Bibliothek, wird eine Benachrichtigung angezeigt: „Bitte öffnen Sie die App, um die </w:t>
+      </w:r>
+      <w:proofErr w:type="spellStart"/>
+      <w:r>
+        <w:rPr>
+          <w:rFonts w:ascii="Arial" w:eastAsia="Times New Roman" w:hAnsi="Arial" w:cs="Arial"/>
+          <w:color w:val="000000"/>
+          <w:lang w:val="de-DE" w:eastAsia="de-DE"/>
+        </w:rPr>
+        <w:t>Bib</w:t>
+      </w:r>
+      <w:proofErr w:type="spellEnd"/>
+      <w:r>
+        <w:rPr>
+          <w:rFonts w:ascii="Arial" w:eastAsia="Times New Roman" w:hAnsi="Arial" w:cs="Arial"/>
+          <w:color w:val="000000"/>
+          <w:lang w:val="de-DE" w:eastAsia="de-DE"/>
+        </w:rPr>
+        <w:t xml:space="preserve"> der HM zu durchsuchen“. Beim Klicken auf die Benachrichtigung wird man auf die Website der Bibliothek weitergeleitet. Voraussetzung hierfür ist, dass die App mittels </w:t>
+      </w:r>
+      <w:proofErr w:type="spellStart"/>
+      <w:r>
+        <w:rPr>
+          <w:rFonts w:ascii="Arial" w:eastAsia="Times New Roman" w:hAnsi="Arial" w:cs="Arial"/>
+          <w:color w:val="000000"/>
+          <w:lang w:val="de-DE" w:eastAsia="de-DE"/>
+        </w:rPr>
+        <w:t>Geofencing</w:t>
+      </w:r>
+      <w:proofErr w:type="spellEnd"/>
+      <w:r>
+        <w:rPr>
+          <w:rFonts w:ascii="Arial" w:eastAsia="Times New Roman" w:hAnsi="Arial" w:cs="Arial"/>
+          <w:color w:val="000000"/>
+          <w:lang w:val="de-DE" w:eastAsia="de-DE"/>
+        </w:rPr>
+        <w:t xml:space="preserve"> die Standortkoordinaten des Geräts ermitteln kann.</w:t>
+      </w:r>
     </w:p>
     <w:p>
       <w:pPr>
@@ -1887,6 +1769,35 @@
     </w:p>
     <w:p>
       <w:pPr>
+        <w:shd w:val="clear" w:color="auto" w:fill="FFFFFF"/>
+        <w:tabs>
+          <w:tab w:val="left" w:pos="916"/>
+          <w:tab w:val="left" w:pos="1832"/>
+          <w:tab w:val="left" w:pos="2748"/>
+          <w:tab w:val="left" w:pos="3664"/>
+          <w:tab w:val="left" w:pos="4580"/>
+          <w:tab w:val="left" w:pos="5496"/>
+          <w:tab w:val="left" w:pos="6412"/>
+          <w:tab w:val="left" w:pos="7328"/>
+          <w:tab w:val="left" w:pos="8244"/>
+          <w:tab w:val="left" w:pos="9160"/>
+          <w:tab w:val="left" w:pos="10076"/>
+          <w:tab w:val="left" w:pos="10992"/>
+          <w:tab w:val="left" w:pos="11908"/>
+          <w:tab w:val="left" w:pos="12824"/>
+          <w:tab w:val="left" w:pos="13740"/>
+          <w:tab w:val="left" w:pos="14656"/>
+        </w:tabs>
+        <w:spacing w:after="0" w:line="240" w:lineRule="auto"/>
+        <w:jc w:val="both"/>
+        <w:rPr>
+          <w:rFonts w:ascii="Arial" w:hAnsi="Arial" w:cs="Arial"/>
+          <w:lang w:val="de-DE"/>
+        </w:rPr>
+      </w:pPr>
+    </w:p>
+    <w:p>
+      <w:pPr>
         <w:pStyle w:val="berschrift2"/>
         <w:jc w:val="both"/>
         <w:rPr>
@@ -2102,7 +2013,7 @@
           <w:rFonts w:ascii="Arial" w:hAnsi="Arial" w:cs="Arial"/>
           <w:lang w:val="de-DE"/>
         </w:rPr>
-        <w:t xml:space="preserve">Statt Datenbanken zu verwenden, um die Semester mit den entsprechenden Kursen und Begriffen zu verwalten, werden sogenannte </w:t>
+        <w:t xml:space="preserve">Da es nicht möglich war eine Online-Datenbankanbindung herzustellen, um die Semester mit den entsprechenden Kursen und Begriffen zu verwalten, wurden </w:t>
       </w:r>
       <w:proofErr w:type="spellStart"/>
       <w:r>
@@ -2118,7 +2029,7 @@
           <w:rFonts w:ascii="Arial" w:hAnsi="Arial" w:cs="Arial"/>
           <w:lang w:val="de-DE"/>
         </w:rPr>
-        <w:t xml:space="preserve"> verwendet.</w:t>
+        <w:t xml:space="preserve"> stattdessen verwendet. Grund hierfür ist, dass es keine Online-Datenbanken gibt, die die Kurse des Studiums Wirtschaftsinformatik, sowie die entsprechenden Begriffe darstellen. Eine Errichtung solch einer Datenbank wäre mit Kosten verbunden.</w:t>
       </w:r>
     </w:p>
     <w:p>
@@ -2139,120 +2050,6 @@
             <wp:extent cx="3257550" cy="2299874"/>
             <wp:effectExtent l="0" t="0" r="0" b="5715"/>
             <wp:docPr id="17" name="Grafik 17"/>
-            <wp:cNvGraphicFramePr>
-              <a:graphicFrameLocks xmlns:a="http://schemas.openxmlformats.org/drawingml/2006/main" noChangeAspect="1"/>
-            </wp:cNvGraphicFramePr>
-            <a:graphic xmlns:a="http://schemas.openxmlformats.org/drawingml/2006/main">
-              <a:graphicData uri="http://schemas.openxmlformats.org/drawingml/2006/picture">
-                <pic:pic xmlns:pic="http://schemas.openxmlformats.org/drawingml/2006/picture">
-                  <pic:nvPicPr>
-                    <pic:cNvPr id="1" name=""/>
-                    <pic:cNvPicPr/>
-                  </pic:nvPicPr>
-                  <pic:blipFill>
-                    <a:blip r:embed="rId12"/>
-                    <a:stretch>
-                      <a:fillRect/>
-                    </a:stretch>
-                  </pic:blipFill>
-                  <pic:spPr>
-                    <a:xfrm>
-                      <a:off x="0" y="0"/>
-                      <a:ext cx="3263187" cy="2303854"/>
-                    </a:xfrm>
-                    <a:prstGeom prst="rect">
-                      <a:avLst/>
-                    </a:prstGeom>
-                  </pic:spPr>
-                </pic:pic>
-              </a:graphicData>
-            </a:graphic>
-          </wp:inline>
-        </w:drawing>
-      </w:r>
-    </w:p>
-    <w:p>
-      <w:pPr>
-        <w:jc w:val="both"/>
-        <w:rPr>
-          <w:rFonts w:ascii="Arial" w:hAnsi="Arial" w:cs="Arial"/>
-          <w:lang w:val="de-DE"/>
-        </w:rPr>
-      </w:pPr>
-      <w:r>
-        <w:rPr>
-          <w:rFonts w:ascii="Arial" w:hAnsi="Arial" w:cs="Arial"/>
-          <w:lang w:val="de-DE"/>
-        </w:rPr>
-        <w:t xml:space="preserve">Hierfür werden zwei String-Array-Lists so miteinander verknüpft, dass die Werte der Arrays der ersten Array-List sogenannte </w:t>
-      </w:r>
-      <w:proofErr w:type="spellStart"/>
-      <w:r>
-        <w:rPr>
-          <w:rFonts w:ascii="Arial" w:hAnsi="Arial" w:cs="Arial"/>
-          <w:lang w:val="de-DE"/>
-        </w:rPr>
-        <w:t>Hashmap</w:t>
-      </w:r>
-      <w:proofErr w:type="spellEnd"/>
-      <w:r>
-        <w:rPr>
-          <w:rFonts w:ascii="Arial" w:hAnsi="Arial" w:cs="Arial"/>
-          <w:lang w:val="de-DE"/>
-        </w:rPr>
-        <w:t xml:space="preserve">-Keys darstellen. Diese Keys referenzieren auf </w:t>
-      </w:r>
-      <w:proofErr w:type="spellStart"/>
-      <w:r>
-        <w:rPr>
-          <w:rFonts w:ascii="Arial" w:hAnsi="Arial" w:cs="Arial"/>
-          <w:lang w:val="de-DE"/>
-        </w:rPr>
-        <w:t>Hashmap</w:t>
-      </w:r>
-      <w:proofErr w:type="spellEnd"/>
-      <w:r>
-        <w:rPr>
-          <w:rFonts w:ascii="Arial" w:hAnsi="Arial" w:cs="Arial"/>
-          <w:lang w:val="de-DE"/>
-        </w:rPr>
-        <w:t xml:space="preserve">-Values. Die </w:t>
-      </w:r>
-      <w:proofErr w:type="spellStart"/>
-      <w:r>
-        <w:rPr>
-          <w:rFonts w:ascii="Arial" w:hAnsi="Arial" w:cs="Arial"/>
-          <w:lang w:val="de-DE"/>
-        </w:rPr>
-        <w:t>Hashmap</w:t>
-      </w:r>
-      <w:proofErr w:type="spellEnd"/>
-      <w:r>
-        <w:rPr>
-          <w:rFonts w:ascii="Arial" w:hAnsi="Arial" w:cs="Arial"/>
-          <w:lang w:val="de-DE"/>
-        </w:rPr>
-        <w:t>-Values sind wiederum in Arrays der zweiten Array-List gespeichert.</w:t>
-      </w:r>
-    </w:p>
-    <w:p>
-      <w:pPr>
-        <w:jc w:val="center"/>
-        <w:rPr>
-          <w:rFonts w:ascii="Arial" w:hAnsi="Arial" w:cs="Arial"/>
-          <w:lang w:val="de-DE"/>
-        </w:rPr>
-      </w:pPr>
-      <w:r>
-        <w:rPr>
-          <w:noProof/>
-          <w:lang w:val="de-DE" w:eastAsia="de-DE"/>
-        </w:rPr>
-        <w:drawing>
-          <wp:inline distT="0" distB="0" distL="0" distR="0" wp14:anchorId="76AA22CF" wp14:editId="5EC85974">
-            <wp:extent cx="4972050" cy="2489861"/>
-            <wp:effectExtent l="0" t="0" r="0" b="5715"/>
-            <wp:docPr id="18" name="Grafik 18"/>
             <wp:cNvGraphicFramePr>
               <a:graphicFrameLocks xmlns:a="http://schemas.openxmlformats.org/drawingml/2006/main" noChangeAspect="1"/>
             </wp:cNvGraphicFramePr>
@@ -2272,6 +2069,121 @@
                   <pic:spPr>
                     <a:xfrm>
                       <a:off x="0" y="0"/>
+                      <a:ext cx="3263187" cy="2303854"/>
+                    </a:xfrm>
+                    <a:prstGeom prst="rect">
+                      <a:avLst/>
+                    </a:prstGeom>
+                  </pic:spPr>
+                </pic:pic>
+              </a:graphicData>
+            </a:graphic>
+          </wp:inline>
+        </w:drawing>
+      </w:r>
+    </w:p>
+    <w:p>
+      <w:pPr>
+        <w:jc w:val="both"/>
+        <w:rPr>
+          <w:rFonts w:ascii="Arial" w:hAnsi="Arial" w:cs="Arial"/>
+          <w:lang w:val="de-DE"/>
+        </w:rPr>
+      </w:pPr>
+      <w:r>
+        <w:rPr>
+          <w:rFonts w:ascii="Arial" w:hAnsi="Arial" w:cs="Arial"/>
+          <w:lang w:val="de-DE"/>
+        </w:rPr>
+        <w:t xml:space="preserve">Hierfür werden zwei String-Array-Lists so miteinander verknüpft, dass die Werte der Arrays der ersten Array-List sogenannte </w:t>
+      </w:r>
+      <w:proofErr w:type="spellStart"/>
+      <w:r>
+        <w:rPr>
+          <w:rFonts w:ascii="Arial" w:hAnsi="Arial" w:cs="Arial"/>
+          <w:lang w:val="de-DE"/>
+        </w:rPr>
+        <w:t>Hashmap</w:t>
+      </w:r>
+      <w:proofErr w:type="spellEnd"/>
+      <w:r>
+        <w:rPr>
+          <w:rFonts w:ascii="Arial" w:hAnsi="Arial" w:cs="Arial"/>
+          <w:lang w:val="de-DE"/>
+        </w:rPr>
+        <w:t xml:space="preserve">-Keys darstellen. Diese Keys referenzieren auf </w:t>
+      </w:r>
+      <w:proofErr w:type="spellStart"/>
+      <w:r>
+        <w:rPr>
+          <w:rFonts w:ascii="Arial" w:hAnsi="Arial" w:cs="Arial"/>
+          <w:lang w:val="de-DE"/>
+        </w:rPr>
+        <w:t>Hashmap</w:t>
+      </w:r>
+      <w:proofErr w:type="spellEnd"/>
+      <w:r>
+        <w:rPr>
+          <w:rFonts w:ascii="Arial" w:hAnsi="Arial" w:cs="Arial"/>
+          <w:lang w:val="de-DE"/>
+        </w:rPr>
+        <w:t xml:space="preserve">-Values. Die </w:t>
+      </w:r>
+      <w:proofErr w:type="spellStart"/>
+      <w:r>
+        <w:rPr>
+          <w:rFonts w:ascii="Arial" w:hAnsi="Arial" w:cs="Arial"/>
+          <w:lang w:val="de-DE"/>
+        </w:rPr>
+        <w:t>Hashmap</w:t>
+      </w:r>
+      <w:proofErr w:type="spellEnd"/>
+      <w:r>
+        <w:rPr>
+          <w:rFonts w:ascii="Arial" w:hAnsi="Arial" w:cs="Arial"/>
+          <w:lang w:val="de-DE"/>
+        </w:rPr>
+        <w:t>-Values sind wiederum in Arrays der zweiten Array-List gespeichert.</w:t>
+      </w:r>
+    </w:p>
+    <w:p>
+      <w:pPr>
+        <w:jc w:val="center"/>
+        <w:rPr>
+          <w:rFonts w:ascii="Arial" w:hAnsi="Arial" w:cs="Arial"/>
+          <w:lang w:val="de-DE"/>
+        </w:rPr>
+      </w:pPr>
+      <w:r>
+        <w:rPr>
+          <w:noProof/>
+          <w:lang w:val="de-DE" w:eastAsia="de-DE"/>
+        </w:rPr>
+        <w:lastRenderedPageBreak/>
+        <w:drawing>
+          <wp:inline distT="0" distB="0" distL="0" distR="0" wp14:anchorId="76AA22CF" wp14:editId="5EC85974">
+            <wp:extent cx="4972050" cy="2489861"/>
+            <wp:effectExtent l="0" t="0" r="0" b="5715"/>
+            <wp:docPr id="18" name="Grafik 18"/>
+            <wp:cNvGraphicFramePr>
+              <a:graphicFrameLocks xmlns:a="http://schemas.openxmlformats.org/drawingml/2006/main" noChangeAspect="1"/>
+            </wp:cNvGraphicFramePr>
+            <a:graphic xmlns:a="http://schemas.openxmlformats.org/drawingml/2006/main">
+              <a:graphicData uri="http://schemas.openxmlformats.org/drawingml/2006/picture">
+                <pic:pic xmlns:pic="http://schemas.openxmlformats.org/drawingml/2006/picture">
+                  <pic:nvPicPr>
+                    <pic:cNvPr id="1" name=""/>
+                    <pic:cNvPicPr/>
+                  </pic:nvPicPr>
+                  <pic:blipFill>
+                    <a:blip r:embed="rId14"/>
+                    <a:stretch>
+                      <a:fillRect/>
+                    </a:stretch>
+                  </pic:blipFill>
+                  <pic:spPr>
+                    <a:xfrm>
+                      <a:off x="0" y="0"/>
                       <a:ext cx="4975633" cy="2491655"/>
                     </a:xfrm>
                     <a:prstGeom prst="rect">
@@ -2298,7 +2210,6 @@
           <w:rFonts w:ascii="Arial" w:hAnsi="Arial" w:cs="Arial"/>
           <w:lang w:val="de-DE"/>
         </w:rPr>
-        <w:lastRenderedPageBreak/>
         <w:t>In diesem Fall wird eine Array-List mit Arrays</w:t>
       </w:r>
       <w:r>
@@ -2492,21 +2403,26 @@
         </w:rPr>
         <w:t xml:space="preserve">Bitte öffnen Sie die App, um die </w:t>
       </w:r>
-      <w:proofErr w:type="spellStart"/>
-      <w:r>
-        <w:rPr>
-          <w:rFonts w:ascii="Arial" w:hAnsi="Arial" w:cs="Arial"/>
-          <w:lang w:val="de-DE"/>
-        </w:rPr>
-        <w:t>Bib</w:t>
-      </w:r>
-      <w:proofErr w:type="spellEnd"/>
-      <w:r>
-        <w:rPr>
-          <w:rFonts w:ascii="Arial" w:hAnsi="Arial" w:cs="Arial"/>
-          <w:lang w:val="de-DE"/>
-        </w:rPr>
-        <w:t xml:space="preserve"> der HM zu durchsuchen</w:t>
+      <w:r>
+        <w:rPr>
+          <w:rFonts w:ascii="Arial" w:hAnsi="Arial" w:cs="Arial"/>
+          <w:lang w:val="de-DE"/>
+        </w:rPr>
+        <w:t>Bibliothek</w:t>
+      </w:r>
+      <w:r>
+        <w:rPr>
+          <w:rFonts w:ascii="Arial" w:hAnsi="Arial" w:cs="Arial"/>
+          <w:lang w:val="de-DE"/>
+        </w:rPr>
+        <w:t xml:space="preserve"> </w:t>
+      </w:r>
+      <w:r>
+        <w:rPr>
+          <w:rFonts w:ascii="Arial" w:hAnsi="Arial" w:cs="Arial"/>
+          <w:lang w:val="de-DE"/>
+        </w:rPr>
+        <w:t>der HM zu durchsuchen</w:t>
       </w:r>
       <w:r>
         <w:rPr>
@@ -2554,7 +2470,7 @@
                     </pic:cNvPicPr>
                   </pic:nvPicPr>
                   <pic:blipFill>
-                    <a:blip r:embed="rId14">
+                    <a:blip r:embed="rId15">
                       <a:extLst>
                         <a:ext uri="{28A0092B-C50C-407E-A947-70E740481C1C}">
                           <a14:useLocalDpi xmlns:a14="http://schemas.microsoft.com/office/drawing/2010/main" val="0"/>
@@ -2636,6 +2552,7 @@
           <w:noProof/>
           <w:lang w:val="de-DE" w:eastAsia="de-DE"/>
         </w:rPr>
+        <w:lastRenderedPageBreak/>
         <w:drawing>
           <wp:inline distT="0" distB="0" distL="0" distR="0" wp14:anchorId="6B626819" wp14:editId="59AF1BFA">
             <wp:extent cx="1744634" cy="2742565"/>
@@ -2652,7 +2569,7 @@
                     <pic:cNvPicPr/>
                   </pic:nvPicPr>
                   <pic:blipFill>
-                    <a:blip r:embed="rId15"/>
+                    <a:blip r:embed="rId16"/>
                     <a:stretch>
                       <a:fillRect/>
                     </a:stretch>
@@ -2792,7 +2709,68 @@
           <w:rFonts w:ascii="Arial" w:hAnsi="Arial" w:cs="Arial"/>
           <w:lang w:val="de-DE"/>
         </w:rPr>
-        <w:t xml:space="preserve">Google Play </w:t>
+        <w:t>Google Play Services sind nicht erreichbar</w:t>
+      </w:r>
+      <w:r>
+        <w:rPr>
+          <w:rFonts w:ascii="Arial" w:hAnsi="Arial" w:cs="Arial"/>
+          <w:lang w:val="de-DE"/>
+        </w:rPr>
+        <w:t>“.</w:t>
+      </w:r>
+    </w:p>
+    <w:p>
+      <w:pPr>
+        <w:pStyle w:val="berschrift3"/>
+        <w:jc w:val="both"/>
+        <w:rPr>
+          <w:rFonts w:ascii="Arial" w:hAnsi="Arial" w:cs="Arial"/>
+          <w:lang w:val="de-DE"/>
+        </w:rPr>
+      </w:pPr>
+      <w:r>
+        <w:rPr>
+          <w:rFonts w:ascii="Arial" w:hAnsi="Arial" w:cs="Arial"/>
+          <w:lang w:val="de-DE"/>
+        </w:rPr>
+        <w:t>Entwicklungsschritte</w:t>
+      </w:r>
+    </w:p>
+    <w:p>
+      <w:pPr>
+        <w:jc w:val="both"/>
+        <w:rPr>
+          <w:rFonts w:ascii="Arial" w:hAnsi="Arial" w:cs="Arial"/>
+          <w:lang w:val="de-DE"/>
+        </w:rPr>
+      </w:pPr>
+      <w:r>
+        <w:rPr>
+          <w:rFonts w:ascii="Arial" w:hAnsi="Arial" w:cs="Arial"/>
+          <w:lang w:val="de-DE"/>
+        </w:rPr>
+        <w:t xml:space="preserve">Zuerst wurden die Inhalte, wie Semester, Kurse und Begriffe definiert. Die Implementierung dieser folgte im </w:t>
+      </w:r>
+      <w:r>
+        <w:rPr>
+          <w:rFonts w:ascii="Arial" w:hAnsi="Arial" w:cs="Arial"/>
+          <w:lang w:val="de-DE"/>
+        </w:rPr>
+        <w:t>Nachgang</w:t>
+      </w:r>
+      <w:r>
+        <w:rPr>
+          <w:rFonts w:ascii="Arial" w:hAnsi="Arial" w:cs="Arial"/>
+          <w:lang w:val="de-DE"/>
+        </w:rPr>
+        <w:t xml:space="preserve">. Im Anschluss erfolgte die Implementierung </w:t>
+      </w:r>
+      <w:r>
+        <w:rPr>
+          <w:rFonts w:ascii="Arial" w:hAnsi="Arial" w:cs="Arial"/>
+          <w:lang w:val="de-DE"/>
+        </w:rPr>
+        <w:t xml:space="preserve">der Programmlogik, sodass Listen mit Semester, Kursen und Begriffen angezeigt werden konnten. Parallel dazu wurden die entsprechenden Layouts erstellt. In einem weiteren Schritt wurden die Wikipedia-Links ermittelt und implementiert. Im Nachgang erfolge die Implementierung des Read More- Buttons und der Suchfunktion, um weitere Wikipedia-Artikel aufrufen zu können. Bevor die App getestet werden konnte, wurde </w:t>
       </w:r>
       <w:proofErr w:type="spellStart"/>
       <w:r>
@@ -2800,7 +2778,7 @@
           <w:rFonts w:ascii="Arial" w:hAnsi="Arial" w:cs="Arial"/>
           <w:lang w:val="de-DE"/>
         </w:rPr>
-        <w:t>services</w:t>
+        <w:t>Geofencing</w:t>
       </w:r>
       <w:proofErr w:type="spellEnd"/>
       <w:r>
@@ -2808,7 +2786,51 @@
           <w:rFonts w:ascii="Arial" w:hAnsi="Arial" w:cs="Arial"/>
           <w:lang w:val="de-DE"/>
         </w:rPr>
-        <w:t xml:space="preserve"> </w:t>
+        <w:t xml:space="preserve"> implementiert</w:t>
+      </w:r>
+      <w:r>
+        <w:rPr>
+          <w:rFonts w:ascii="Arial" w:hAnsi="Arial" w:cs="Arial"/>
+          <w:lang w:val="de-DE"/>
+        </w:rPr>
+        <w:t xml:space="preserve"> und ein Konzept für das Testen erstellt</w:t>
+      </w:r>
+      <w:r>
+        <w:rPr>
+          <w:rFonts w:ascii="Arial" w:hAnsi="Arial" w:cs="Arial"/>
+          <w:lang w:val="de-DE"/>
+        </w:rPr>
+        <w:t>.</w:t>
+      </w:r>
+    </w:p>
+    <w:p>
+      <w:pPr>
+        <w:jc w:val="both"/>
+        <w:rPr>
+          <w:rFonts w:ascii="Arial" w:hAnsi="Arial" w:cs="Arial"/>
+          <w:lang w:val="de-DE"/>
+        </w:rPr>
+      </w:pPr>
+      <w:r>
+        <w:rPr>
+          <w:rFonts w:ascii="Arial" w:hAnsi="Arial" w:cs="Arial"/>
+          <w:lang w:val="de-DE"/>
+        </w:rPr>
+        <w:t xml:space="preserve">In regelmäßigen Abständen wurden Abstimmungsgespräche </w:t>
+      </w:r>
+      <w:r>
+        <w:rPr>
+          <w:rFonts w:ascii="Arial" w:hAnsi="Arial" w:cs="Arial"/>
+          <w:lang w:val="de-DE"/>
+        </w:rPr>
+        <w:t>(</w:t>
+      </w:r>
+      <w:r>
+        <w:rPr>
+          <w:rFonts w:ascii="Arial" w:hAnsi="Arial" w:cs="Arial"/>
+          <w:lang w:val="de-DE"/>
+        </w:rPr>
+        <w:t xml:space="preserve">per </w:t>
       </w:r>
       <w:proofErr w:type="spellStart"/>
       <w:r>
@@ -2816,7 +2838,7 @@
           <w:rFonts w:ascii="Arial" w:hAnsi="Arial" w:cs="Arial"/>
           <w:lang w:val="de-DE"/>
         </w:rPr>
-        <w:t>unavailable</w:t>
+        <w:t>Teamviewer</w:t>
       </w:r>
       <w:proofErr w:type="spellEnd"/>
       <w:r>
@@ -2824,7 +2846,88 @@
           <w:rFonts w:ascii="Arial" w:hAnsi="Arial" w:cs="Arial"/>
           <w:lang w:val="de-DE"/>
         </w:rPr>
-        <w:t>“.</w:t>
+        <w:t>, Skype</w:t>
+      </w:r>
+      <w:r>
+        <w:rPr>
+          <w:rFonts w:ascii="Arial" w:hAnsi="Arial" w:cs="Arial"/>
+          <w:lang w:val="de-DE"/>
+        </w:rPr>
+        <w:t>, Telefon oder persönlich</w:t>
+      </w:r>
+      <w:r>
+        <w:rPr>
+          <w:rFonts w:ascii="Arial" w:hAnsi="Arial" w:cs="Arial"/>
+          <w:lang w:val="de-DE"/>
+        </w:rPr>
+        <w:t>)</w:t>
+      </w:r>
+      <w:r>
+        <w:rPr>
+          <w:rFonts w:ascii="Arial" w:hAnsi="Arial" w:cs="Arial"/>
+          <w:lang w:val="de-DE"/>
+        </w:rPr>
+        <w:t xml:space="preserve"> geführt, um über den ak</w:t>
+      </w:r>
+      <w:r>
+        <w:rPr>
+          <w:rFonts w:ascii="Arial" w:hAnsi="Arial" w:cs="Arial"/>
+          <w:lang w:val="de-DE"/>
+        </w:rPr>
+        <w:t>tuellen Arbeitsfortschritt des A</w:t>
+      </w:r>
+      <w:r>
+        <w:rPr>
+          <w:rFonts w:ascii="Arial" w:hAnsi="Arial" w:cs="Arial"/>
+          <w:lang w:val="de-DE"/>
+        </w:rPr>
+        <w:t>nderen Bescheid zu wissen und um weitere Schritte oder Probleme abzustimmen.</w:t>
+      </w:r>
+    </w:p>
+    <w:p>
+      <w:pPr>
+        <w:jc w:val="both"/>
+        <w:rPr>
+          <w:rFonts w:ascii="Arial" w:hAnsi="Arial" w:cs="Arial"/>
+          <w:lang w:val="de-DE"/>
+        </w:rPr>
+      </w:pPr>
+      <w:r>
+        <w:rPr>
+          <w:rFonts w:ascii="Arial" w:hAnsi="Arial" w:cs="Arial"/>
+          <w:lang w:val="de-DE"/>
+        </w:rPr>
+        <w:t xml:space="preserve">Aufgabenverwaltung: </w:t>
+      </w:r>
+      <w:r>
+        <w:rPr>
+          <w:rFonts w:ascii="Arial" w:hAnsi="Arial" w:cs="Arial"/>
+          <w:lang w:val="de-DE"/>
+        </w:rPr>
+        <w:t>https://trello.com/b/orgRuoqV/winki</w:t>
+      </w:r>
+    </w:p>
+    <w:p>
+      <w:pPr>
+        <w:jc w:val="both"/>
+        <w:rPr>
+          <w:rFonts w:ascii="Arial" w:hAnsi="Arial" w:cs="Arial"/>
+          <w:lang w:val="de-DE"/>
+        </w:rPr>
+      </w:pPr>
+      <w:r>
+        <w:rPr>
+          <w:rFonts w:ascii="Arial" w:hAnsi="Arial" w:cs="Arial"/>
+          <w:lang w:val="de-DE"/>
+        </w:rPr>
+        <w:t xml:space="preserve">Versionsverwaltung: </w:t>
+      </w:r>
+      <w:r>
+        <w:rPr>
+          <w:rFonts w:ascii="Arial" w:hAnsi="Arial" w:cs="Arial"/>
+          <w:lang w:val="de-DE"/>
+        </w:rPr>
+        <w:t>https://github.com/frickD/winki</w:t>
       </w:r>
     </w:p>
     <w:p>
@@ -2841,45 +2944,51 @@
           <w:rFonts w:ascii="Arial" w:hAnsi="Arial" w:cs="Arial"/>
           <w:lang w:val="de-DE"/>
         </w:rPr>
-        <w:lastRenderedPageBreak/>
-        <w:t>Entwicklungsschritte</w:t>
-      </w:r>
-    </w:p>
-    <w:p>
-      <w:pPr>
-        <w:jc w:val="both"/>
-        <w:rPr>
-          <w:rFonts w:ascii="Arial" w:hAnsi="Arial" w:cs="Arial"/>
-          <w:lang w:val="de-DE"/>
-        </w:rPr>
-      </w:pPr>
-      <w:r>
-        <w:rPr>
-          <w:rFonts w:ascii="Arial" w:hAnsi="Arial" w:cs="Arial"/>
-          <w:lang w:val="de-DE"/>
-        </w:rPr>
-        <w:t xml:space="preserve">Zuerst wurden die Inhalte, wie Semester, Kurse und Begriffe definiert. Die Implementierung dieser folgte im </w:t>
-      </w:r>
-      <w:r>
-        <w:rPr>
-          <w:rFonts w:ascii="Arial" w:hAnsi="Arial" w:cs="Arial"/>
-          <w:lang w:val="de-DE"/>
-        </w:rPr>
-        <w:t>Nachgang</w:t>
-      </w:r>
-      <w:r>
-        <w:rPr>
-          <w:rFonts w:ascii="Arial" w:hAnsi="Arial" w:cs="Arial"/>
-          <w:lang w:val="de-DE"/>
-        </w:rPr>
-        <w:t xml:space="preserve">. Im Anschluss erfolgte die Implementierung </w:t>
-      </w:r>
-      <w:r>
-        <w:rPr>
-          <w:rFonts w:ascii="Arial" w:hAnsi="Arial" w:cs="Arial"/>
-          <w:lang w:val="de-DE"/>
-        </w:rPr>
-        <w:t xml:space="preserve">der Programmlogik, sodass Listen mit Semester, Kursen und Begriffen angezeigt werden konnten. Parallel dazu wurden die entsprechenden Layouts erstellt. In einem weiteren Schritt wurden die Wikipedia-Links ermittelt und implementiert. Im Nachgang erfolge die Implementierung des Read More- Buttons und der Suchfunktion, um weitere Wikipedia-Artikel aufrufen zu können. Bevor die App getestet werden konnte, wurde </w:t>
+        <w:t>Testen</w:t>
+      </w:r>
+    </w:p>
+    <w:p>
+      <w:pPr>
+        <w:jc w:val="both"/>
+        <w:rPr>
+          <w:rFonts w:ascii="Arial" w:hAnsi="Arial" w:cs="Arial"/>
+          <w:lang w:val="de-DE"/>
+        </w:rPr>
+      </w:pPr>
+      <w:r>
+        <w:rPr>
+          <w:rFonts w:ascii="Arial" w:hAnsi="Arial" w:cs="Arial"/>
+          <w:lang w:val="de-DE"/>
+        </w:rPr>
+        <w:t xml:space="preserve">Alle Funktionalitäten der App wurden am Emulator und </w:t>
+      </w:r>
+      <w:r>
+        <w:rPr>
+          <w:rFonts w:ascii="Arial" w:hAnsi="Arial" w:cs="Arial"/>
+          <w:lang w:val="de-DE"/>
+        </w:rPr>
+        <w:t>an</w:t>
+      </w:r>
+      <w:r>
+        <w:rPr>
+          <w:rFonts w:ascii="Arial" w:hAnsi="Arial" w:cs="Arial"/>
+          <w:lang w:val="de-DE"/>
+        </w:rPr>
+        <w:t xml:space="preserve"> Android Gerät</w:t>
+      </w:r>
+      <w:r>
+        <w:rPr>
+          <w:rFonts w:ascii="Arial" w:hAnsi="Arial" w:cs="Arial"/>
+          <w:lang w:val="de-DE"/>
+        </w:rPr>
+        <w:t>en</w:t>
+      </w:r>
+      <w:r>
+        <w:rPr>
+          <w:rFonts w:ascii="Arial" w:hAnsi="Arial" w:cs="Arial"/>
+          <w:lang w:val="de-DE"/>
+        </w:rPr>
+        <w:t xml:space="preserve"> (Samsung </w:t>
       </w:r>
       <w:proofErr w:type="spellStart"/>
       <w:r>
@@ -2887,7 +2996,7 @@
           <w:rFonts w:ascii="Arial" w:hAnsi="Arial" w:cs="Arial"/>
           <w:lang w:val="de-DE"/>
         </w:rPr>
-        <w:t>Geofencing</w:t>
+        <w:t>Galaxy</w:t>
       </w:r>
       <w:proofErr w:type="spellEnd"/>
       <w:r>
@@ -2895,51 +3004,100 @@
           <w:rFonts w:ascii="Arial" w:hAnsi="Arial" w:cs="Arial"/>
           <w:lang w:val="de-DE"/>
         </w:rPr>
-        <w:t xml:space="preserve"> implementiert</w:t>
-      </w:r>
-      <w:r>
-        <w:rPr>
-          <w:rFonts w:ascii="Arial" w:hAnsi="Arial" w:cs="Arial"/>
-          <w:lang w:val="de-DE"/>
-        </w:rPr>
-        <w:t xml:space="preserve"> und ein Konzept für das Testen erstellt</w:t>
-      </w:r>
-      <w:r>
-        <w:rPr>
-          <w:rFonts w:ascii="Arial" w:hAnsi="Arial" w:cs="Arial"/>
-          <w:lang w:val="de-DE"/>
-        </w:rPr>
-        <w:t>.</w:t>
-      </w:r>
-    </w:p>
-    <w:p>
-      <w:pPr>
-        <w:jc w:val="both"/>
-        <w:rPr>
-          <w:rFonts w:ascii="Arial" w:hAnsi="Arial" w:cs="Arial"/>
-          <w:lang w:val="de-DE"/>
-        </w:rPr>
-      </w:pPr>
-      <w:r>
-        <w:rPr>
-          <w:rFonts w:ascii="Arial" w:hAnsi="Arial" w:cs="Arial"/>
-          <w:lang w:val="de-DE"/>
-        </w:rPr>
-        <w:t xml:space="preserve">In regelmäßigen Abständen wurden Abstimmungsgespräche </w:t>
-      </w:r>
-      <w:r>
-        <w:rPr>
-          <w:rFonts w:ascii="Arial" w:hAnsi="Arial" w:cs="Arial"/>
-          <w:lang w:val="de-DE"/>
-        </w:rPr>
-        <w:t>(</w:t>
-      </w:r>
-      <w:r>
-        <w:rPr>
-          <w:rFonts w:ascii="Arial" w:hAnsi="Arial" w:cs="Arial"/>
-          <w:lang w:val="de-DE"/>
-        </w:rPr>
-        <w:t xml:space="preserve">per </w:t>
+        <w:t xml:space="preserve"> S Plus, </w:t>
+      </w:r>
+      <w:r>
+        <w:rPr>
+          <w:rFonts w:ascii="Arial" w:hAnsi="Arial" w:cs="Arial"/>
+          <w:lang w:val="de-DE"/>
+        </w:rPr>
+        <w:t xml:space="preserve">Google </w:t>
+      </w:r>
+      <w:r>
+        <w:rPr>
+          <w:rFonts w:ascii="Arial" w:hAnsi="Arial" w:cs="Arial"/>
+          <w:lang w:val="de-DE"/>
+        </w:rPr>
+        <w:t xml:space="preserve">Nexus </w:t>
+      </w:r>
+      <w:r>
+        <w:rPr>
+          <w:rFonts w:ascii="Arial" w:hAnsi="Arial" w:cs="Arial"/>
+          <w:lang w:val="de-DE"/>
+        </w:rPr>
+        <w:t xml:space="preserve">7) </w:t>
+      </w:r>
+      <w:r>
+        <w:rPr>
+          <w:rFonts w:ascii="Arial" w:hAnsi="Arial" w:cs="Arial"/>
+          <w:lang w:val="de-DE"/>
+        </w:rPr>
+        <w:t>getestet.</w:t>
+      </w:r>
+    </w:p>
+    <w:p>
+      <w:pPr>
+        <w:jc w:val="both"/>
+        <w:rPr>
+          <w:rFonts w:ascii="Arial" w:hAnsi="Arial" w:cs="Arial"/>
+          <w:lang w:val="de-DE"/>
+        </w:rPr>
+      </w:pPr>
+    </w:p>
+    <w:p>
+      <w:pPr>
+        <w:pStyle w:val="berschrift2"/>
+        <w:jc w:val="both"/>
+        <w:rPr>
+          <w:rFonts w:ascii="Arial" w:hAnsi="Arial" w:cs="Arial"/>
+          <w:lang w:val="de-DE"/>
+        </w:rPr>
+      </w:pPr>
+      <w:r>
+        <w:rPr>
+          <w:rFonts w:ascii="Arial" w:hAnsi="Arial" w:cs="Arial"/>
+          <w:lang w:val="de-DE"/>
+        </w:rPr>
+        <w:t>Aufgabenverteilung</w:t>
+      </w:r>
+    </w:p>
+    <w:p>
+      <w:pPr>
+        <w:jc w:val="both"/>
+        <w:rPr>
+          <w:rFonts w:ascii="Arial" w:hAnsi="Arial" w:cs="Arial"/>
+          <w:lang w:val="de-DE"/>
+        </w:rPr>
+      </w:pPr>
+      <w:r>
+        <w:rPr>
+          <w:rFonts w:ascii="Arial" w:hAnsi="Arial" w:cs="Arial"/>
+          <w:lang w:val="de-DE"/>
+        </w:rPr>
+        <w:t>Die Zuweisung der Arbeitspakete erfolgte nach Kompetenz, Erfahrung und Kapazität der Teammitglieder.</w:t>
+      </w:r>
+      <w:r>
+        <w:rPr>
+          <w:rFonts w:ascii="Arial" w:hAnsi="Arial" w:cs="Arial"/>
+          <w:lang w:val="de-DE"/>
+        </w:rPr>
+        <w:t xml:space="preserve"> Ziel dabei war es, alle geplanten Anforderungen der App in der geplanten Zeit fertigzustellen und somit das Projekt erfolgreich abzuschließen.</w:t>
+      </w:r>
+    </w:p>
+    <w:p>
+      <w:pPr>
+        <w:jc w:val="both"/>
+        <w:rPr>
+          <w:rFonts w:ascii="Arial" w:hAnsi="Arial" w:cs="Arial"/>
+          <w:lang w:val="de-DE"/>
+        </w:rPr>
+      </w:pPr>
+      <w:r>
+        <w:rPr>
+          <w:rFonts w:ascii="Arial" w:hAnsi="Arial" w:cs="Arial"/>
+          <w:lang w:val="de-DE"/>
+        </w:rPr>
+        <w:t xml:space="preserve">Barbara </w:t>
       </w:r>
       <w:proofErr w:type="spellStart"/>
       <w:r>
@@ -2947,7 +3105,7 @@
           <w:rFonts w:ascii="Arial" w:hAnsi="Arial" w:cs="Arial"/>
           <w:lang w:val="de-DE"/>
         </w:rPr>
-        <w:t>Teamviewer</w:t>
+        <w:t>Hollinger</w:t>
       </w:r>
       <w:proofErr w:type="spellEnd"/>
       <w:r>
@@ -2955,258 +3113,7 @@
           <w:rFonts w:ascii="Arial" w:hAnsi="Arial" w:cs="Arial"/>
           <w:lang w:val="de-DE"/>
         </w:rPr>
-        <w:t>, Skype</w:t>
-      </w:r>
-      <w:r>
-        <w:rPr>
-          <w:rFonts w:ascii="Arial" w:hAnsi="Arial" w:cs="Arial"/>
-          <w:lang w:val="de-DE"/>
-        </w:rPr>
-        <w:t>, Telefon oder persönlich</w:t>
-      </w:r>
-      <w:r>
-        <w:rPr>
-          <w:rFonts w:ascii="Arial" w:hAnsi="Arial" w:cs="Arial"/>
-          <w:lang w:val="de-DE"/>
-        </w:rPr>
-        <w:t>)</w:t>
-      </w:r>
-      <w:r>
-        <w:rPr>
-          <w:rFonts w:ascii="Arial" w:hAnsi="Arial" w:cs="Arial"/>
-          <w:lang w:val="de-DE"/>
-        </w:rPr>
-        <w:t xml:space="preserve"> geführt, um über den ak</w:t>
-      </w:r>
-      <w:r>
-        <w:rPr>
-          <w:rFonts w:ascii="Arial" w:hAnsi="Arial" w:cs="Arial"/>
-          <w:lang w:val="de-DE"/>
-        </w:rPr>
-        <w:t>tuellen Arbeitsfortschritt des A</w:t>
-      </w:r>
-      <w:r>
-        <w:rPr>
-          <w:rFonts w:ascii="Arial" w:hAnsi="Arial" w:cs="Arial"/>
-          <w:lang w:val="de-DE"/>
-        </w:rPr>
-        <w:t>nderen Bescheid zu wissen und um weitere Schritte oder Probleme abzustimmen.</w:t>
-      </w:r>
-    </w:p>
-    <w:p>
-      <w:pPr>
-        <w:jc w:val="both"/>
-        <w:rPr>
-          <w:rFonts w:ascii="Arial" w:hAnsi="Arial" w:cs="Arial"/>
-          <w:lang w:val="de-DE"/>
-        </w:rPr>
-      </w:pPr>
-      <w:r>
-        <w:rPr>
-          <w:rFonts w:ascii="Arial" w:hAnsi="Arial" w:cs="Arial"/>
-          <w:lang w:val="de-DE"/>
-        </w:rPr>
-        <w:t xml:space="preserve">Aufgabenverwaltung: </w:t>
-      </w:r>
-      <w:r>
-        <w:rPr>
-          <w:rFonts w:ascii="Arial" w:hAnsi="Arial" w:cs="Arial"/>
-          <w:lang w:val="de-DE"/>
-        </w:rPr>
-        <w:t>https://trello.com/b/orgRuoqV/winki</w:t>
-      </w:r>
-    </w:p>
-    <w:p>
-      <w:pPr>
-        <w:jc w:val="both"/>
-        <w:rPr>
-          <w:rFonts w:ascii="Arial" w:hAnsi="Arial" w:cs="Arial"/>
-          <w:lang w:val="de-DE"/>
-        </w:rPr>
-      </w:pPr>
-      <w:r>
-        <w:rPr>
-          <w:rFonts w:ascii="Arial" w:hAnsi="Arial" w:cs="Arial"/>
-          <w:lang w:val="de-DE"/>
-        </w:rPr>
-        <w:t xml:space="preserve">Versionsverwaltung: </w:t>
-      </w:r>
-      <w:r>
-        <w:rPr>
-          <w:rFonts w:ascii="Arial" w:hAnsi="Arial" w:cs="Arial"/>
-          <w:lang w:val="de-DE"/>
-        </w:rPr>
-        <w:t>https://github.com/frickD/winki</w:t>
-      </w:r>
-    </w:p>
-    <w:p>
-      <w:pPr>
-        <w:pStyle w:val="berschrift3"/>
-        <w:jc w:val="both"/>
-        <w:rPr>
-          <w:rFonts w:ascii="Arial" w:hAnsi="Arial" w:cs="Arial"/>
-          <w:lang w:val="de-DE"/>
-        </w:rPr>
-      </w:pPr>
-      <w:r>
-        <w:rPr>
-          <w:rFonts w:ascii="Arial" w:hAnsi="Arial" w:cs="Arial"/>
-          <w:lang w:val="de-DE"/>
-        </w:rPr>
-        <w:t>Testen</w:t>
-      </w:r>
-    </w:p>
-    <w:p>
-      <w:pPr>
-        <w:jc w:val="both"/>
-        <w:rPr>
-          <w:rFonts w:ascii="Arial" w:hAnsi="Arial" w:cs="Arial"/>
-          <w:lang w:val="de-DE"/>
-        </w:rPr>
-      </w:pPr>
-      <w:r>
-        <w:rPr>
-          <w:rFonts w:ascii="Arial" w:hAnsi="Arial" w:cs="Arial"/>
-          <w:lang w:val="de-DE"/>
-        </w:rPr>
-        <w:t xml:space="preserve">Alle Funktionalitäten der App wurden am Emulator und </w:t>
-      </w:r>
-      <w:r>
-        <w:rPr>
-          <w:rFonts w:ascii="Arial" w:hAnsi="Arial" w:cs="Arial"/>
-          <w:lang w:val="de-DE"/>
-        </w:rPr>
-        <w:t>an</w:t>
-      </w:r>
-      <w:r>
-        <w:rPr>
-          <w:rFonts w:ascii="Arial" w:hAnsi="Arial" w:cs="Arial"/>
-          <w:lang w:val="de-DE"/>
-        </w:rPr>
-        <w:t xml:space="preserve"> Android Gerät</w:t>
-      </w:r>
-      <w:r>
-        <w:rPr>
-          <w:rFonts w:ascii="Arial" w:hAnsi="Arial" w:cs="Arial"/>
-          <w:lang w:val="de-DE"/>
-        </w:rPr>
-        <w:t>en</w:t>
-      </w:r>
-      <w:r>
-        <w:rPr>
-          <w:rFonts w:ascii="Arial" w:hAnsi="Arial" w:cs="Arial"/>
-          <w:lang w:val="de-DE"/>
-        </w:rPr>
-        <w:t xml:space="preserve"> (Samsung </w:t>
-      </w:r>
-      <w:proofErr w:type="spellStart"/>
-      <w:r>
-        <w:rPr>
-          <w:rFonts w:ascii="Arial" w:hAnsi="Arial" w:cs="Arial"/>
-          <w:lang w:val="de-DE"/>
-        </w:rPr>
-        <w:t>Galaxy</w:t>
-      </w:r>
-      <w:proofErr w:type="spellEnd"/>
-      <w:r>
-        <w:rPr>
-          <w:rFonts w:ascii="Arial" w:hAnsi="Arial" w:cs="Arial"/>
-          <w:lang w:val="de-DE"/>
-        </w:rPr>
-        <w:t xml:space="preserve"> S Plus, </w:t>
-      </w:r>
-      <w:r>
-        <w:rPr>
-          <w:rFonts w:ascii="Arial" w:hAnsi="Arial" w:cs="Arial"/>
-          <w:lang w:val="de-DE"/>
-        </w:rPr>
-        <w:t xml:space="preserve">Google </w:t>
-      </w:r>
-      <w:r>
-        <w:rPr>
-          <w:rFonts w:ascii="Arial" w:hAnsi="Arial" w:cs="Arial"/>
-          <w:lang w:val="de-DE"/>
-        </w:rPr>
-        <w:t xml:space="preserve">Nexus </w:t>
-      </w:r>
-      <w:r>
-        <w:rPr>
-          <w:rFonts w:ascii="Arial" w:hAnsi="Arial" w:cs="Arial"/>
-          <w:lang w:val="de-DE"/>
-        </w:rPr>
-        <w:t xml:space="preserve">7) </w:t>
-      </w:r>
-      <w:r>
-        <w:rPr>
-          <w:rFonts w:ascii="Arial" w:hAnsi="Arial" w:cs="Arial"/>
-          <w:lang w:val="de-DE"/>
-        </w:rPr>
-        <w:t>getestet.</w:t>
-      </w:r>
-    </w:p>
-    <w:p>
-      <w:pPr>
-        <w:jc w:val="both"/>
-        <w:rPr>
-          <w:rFonts w:ascii="Arial" w:hAnsi="Arial" w:cs="Arial"/>
-          <w:lang w:val="de-DE"/>
-        </w:rPr>
-      </w:pPr>
-    </w:p>
-    <w:p>
-      <w:pPr>
-        <w:pStyle w:val="berschrift2"/>
-        <w:jc w:val="both"/>
-        <w:rPr>
-          <w:rFonts w:ascii="Arial" w:hAnsi="Arial" w:cs="Arial"/>
-          <w:lang w:val="de-DE"/>
-        </w:rPr>
-      </w:pPr>
-      <w:r>
-        <w:rPr>
-          <w:rFonts w:ascii="Arial" w:hAnsi="Arial" w:cs="Arial"/>
-          <w:lang w:val="de-DE"/>
-        </w:rPr>
-        <w:t>Aufgabenverteilung</w:t>
-      </w:r>
-    </w:p>
-    <w:p>
-      <w:pPr>
-        <w:jc w:val="both"/>
-        <w:rPr>
-          <w:rFonts w:ascii="Arial" w:hAnsi="Arial" w:cs="Arial"/>
-          <w:lang w:val="de-DE"/>
-        </w:rPr>
-      </w:pPr>
-      <w:r>
-        <w:rPr>
-          <w:rFonts w:ascii="Arial" w:hAnsi="Arial" w:cs="Arial"/>
-          <w:lang w:val="de-DE"/>
-        </w:rPr>
-        <w:t>Die Zuweisung der Arbeitspakete erfolgte nach Kompetenz, Erfahrung und Kapazität der Teammitglieder.</w:t>
-      </w:r>
-      <w:r>
-        <w:rPr>
-          <w:rFonts w:ascii="Arial" w:hAnsi="Arial" w:cs="Arial"/>
-          <w:lang w:val="de-DE"/>
-        </w:rPr>
-        <w:t xml:space="preserve"> Ziel dabei war es, alle geplanten Anforderungen der App in der geplanten Zeit fertigzustellen und somit das Projekt erfolgreich abzuschließen.</w:t>
-      </w:r>
-    </w:p>
-    <w:p>
-      <w:pPr>
-        <w:jc w:val="both"/>
-        <w:rPr>
-          <w:rFonts w:ascii="Arial" w:hAnsi="Arial" w:cs="Arial"/>
-          <w:lang w:val="de-DE"/>
-        </w:rPr>
-      </w:pPr>
-      <w:r>
-        <w:rPr>
-          <w:rFonts w:ascii="Arial" w:hAnsi="Arial" w:cs="Arial"/>
-          <w:lang w:val="de-DE"/>
-        </w:rPr>
-        <w:t>Barbara Hollinger:</w:t>
+        <w:t>:</w:t>
       </w:r>
     </w:p>
     <w:p>
@@ -3306,6 +3213,7 @@
           <w:rFonts w:ascii="Arial" w:hAnsi="Arial" w:cs="Arial"/>
           <w:lang w:val="de-DE"/>
         </w:rPr>
+        <w:lastRenderedPageBreak/>
         <w:t>Implementierung der Inhalte</w:t>
       </w:r>
     </w:p>
@@ -3680,7 +3588,6 @@
           <w:rFonts w:ascii="Arial" w:hAnsi="Arial" w:cs="Arial"/>
           <w:lang w:val="de-DE"/>
         </w:rPr>
-        <w:lastRenderedPageBreak/>
         <w:t>Verwendete Softwareklassen</w:t>
       </w:r>
     </w:p>
@@ -3984,7 +3891,6 @@
         <w:jc w:val="both"/>
         <w:rPr>
           <w:rFonts w:ascii="Arial" w:hAnsi="Arial" w:cs="Arial"/>
-          <w:color w:val="FF0000"/>
           <w:lang w:val="de-DE"/>
         </w:rPr>
       </w:pPr>
@@ -3992,17 +3898,15 @@
       <w:r>
         <w:rPr>
           <w:rFonts w:ascii="Arial" w:hAnsi="Arial" w:cs="Arial"/>
-          <w:color w:val="FF0000"/>
           <w:u w:val="single"/>
           <w:lang w:val="de-DE"/>
         </w:rPr>
-        <w:t>SimpleGeofenceStore</w:t>
+        <w:t>GeofenceTransitionsIntentService</w:t>
       </w:r>
       <w:proofErr w:type="spellEnd"/>
       <w:r>
         <w:rPr>
           <w:rFonts w:ascii="Arial" w:hAnsi="Arial" w:cs="Arial"/>
-          <w:color w:val="FF0000"/>
           <w:lang w:val="de-DE"/>
         </w:rPr>
         <w:t>:</w:t>
@@ -4013,35 +3917,103 @@
         <w:jc w:val="both"/>
         <w:rPr>
           <w:rFonts w:ascii="Arial" w:hAnsi="Arial" w:cs="Arial"/>
-          <w:color w:val="FF0000"/>
-          <w:lang w:val="de-DE"/>
-        </w:rPr>
-      </w:pPr>
-      <w:r>
-        <w:rPr>
-          <w:rFonts w:ascii="Arial" w:hAnsi="Arial" w:cs="Arial"/>
-          <w:color w:val="FF0000"/>
-          <w:lang w:val="de-DE"/>
-        </w:rPr>
-        <w:t>Input Daniel</w:t>
-      </w:r>
-    </w:p>
-    <w:p>
-      <w:pPr>
-        <w:jc w:val="both"/>
-        <w:rPr>
-          <w:rFonts w:ascii="Arial" w:hAnsi="Arial" w:cs="Arial"/>
-          <w:lang w:val="de-DE"/>
-        </w:rPr>
-      </w:pPr>
+          <w:lang w:val="de-DE"/>
+        </w:rPr>
+      </w:pPr>
+      <w:r>
+        <w:rPr>
+          <w:rFonts w:ascii="Arial" w:hAnsi="Arial" w:cs="Arial"/>
+          <w:lang w:val="de-DE"/>
+        </w:rPr>
+        <w:t>Überprüft den Standort des Android Geräts</w:t>
+      </w:r>
+      <w:r>
+        <w:rPr>
+          <w:rFonts w:ascii="Arial" w:hAnsi="Arial" w:cs="Arial"/>
+          <w:lang w:val="de-DE"/>
+        </w:rPr>
+        <w:t xml:space="preserve">, Lädt </w:t>
+      </w:r>
       <w:proofErr w:type="spellStart"/>
       <w:r>
         <w:rPr>
           <w:rFonts w:ascii="Arial" w:hAnsi="Arial" w:cs="Arial"/>
+          <w:lang w:val="de-DE"/>
+        </w:rPr>
+        <w:t>Notification</w:t>
+      </w:r>
+      <w:proofErr w:type="spellEnd"/>
+      <w:r>
+        <w:rPr>
+          <w:rFonts w:ascii="Arial" w:hAnsi="Arial" w:cs="Arial"/>
+          <w:lang w:val="de-DE"/>
+        </w:rPr>
+        <w:t xml:space="preserve"> falls Smartphone-Standort mit </w:t>
+      </w:r>
+      <w:r>
+        <w:rPr>
+          <w:rFonts w:ascii="Arial" w:hAnsi="Arial" w:cs="Arial"/>
+          <w:lang w:val="de-DE"/>
+        </w:rPr>
+        <w:t>dem Standort der HM oder der Bibliothek übereinstimmen</w:t>
+      </w:r>
+    </w:p>
+    <w:p>
+      <w:pPr>
+        <w:jc w:val="both"/>
+        <w:rPr>
+          <w:rFonts w:ascii="Arial" w:hAnsi="Arial" w:cs="Arial"/>
+          <w:lang w:val="de-DE"/>
+        </w:rPr>
+      </w:pPr>
+      <w:r>
+        <w:rPr>
+          <w:rFonts w:ascii="Arial" w:hAnsi="Arial" w:cs="Arial"/>
           <w:u w:val="single"/>
           <w:lang w:val="de-DE"/>
         </w:rPr>
-        <w:t>GeofenceTransitionsIntentService</w:t>
+        <w:t>Constants</w:t>
+      </w:r>
+      <w:r>
+        <w:rPr>
+          <w:rFonts w:ascii="Arial" w:hAnsi="Arial" w:cs="Arial"/>
+          <w:lang w:val="de-DE"/>
+        </w:rPr>
+        <w:t>:</w:t>
+      </w:r>
+    </w:p>
+    <w:p>
+      <w:pPr>
+        <w:jc w:val="both"/>
+        <w:rPr>
+          <w:rFonts w:ascii="Arial" w:hAnsi="Arial" w:cs="Arial"/>
+          <w:lang w:val="de-DE"/>
+        </w:rPr>
+      </w:pPr>
+      <w:r>
+        <w:rPr>
+          <w:rFonts w:ascii="Arial" w:hAnsi="Arial" w:cs="Arial"/>
+          <w:lang w:val="de-DE"/>
+        </w:rPr>
+        <w:t>Verwaltet die Standortparameter</w:t>
+      </w:r>
+    </w:p>
+    <w:p>
+      <w:pPr>
+        <w:jc w:val="both"/>
+        <w:rPr>
+          <w:rFonts w:ascii="Arial" w:hAnsi="Arial" w:cs="Arial"/>
+          <w:lang w:val="de-DE"/>
+        </w:rPr>
+      </w:pPr>
+      <w:proofErr w:type="spellStart"/>
+      <w:r>
+        <w:rPr>
+          <w:rFonts w:ascii="Arial" w:hAnsi="Arial" w:cs="Arial"/>
+          <w:u w:val="single"/>
+          <w:lang w:val="de-DE"/>
+        </w:rPr>
+        <w:t>LibraryOpenerActivity</w:t>
       </w:r>
       <w:proofErr w:type="spellEnd"/>
       <w:r>
@@ -4065,118 +4037,6 @@
           <w:rFonts w:ascii="Arial" w:hAnsi="Arial" w:cs="Arial"/>
           <w:lang w:val="de-DE"/>
         </w:rPr>
-        <w:t>Überprüft den Standort des Android Geräts</w:t>
-      </w:r>
-      <w:r>
-        <w:rPr>
-          <w:rFonts w:ascii="Arial" w:hAnsi="Arial" w:cs="Arial"/>
-          <w:lang w:val="de-DE"/>
-        </w:rPr>
-        <w:t xml:space="preserve">, Lädt </w:t>
-      </w:r>
-      <w:proofErr w:type="spellStart"/>
-      <w:r>
-        <w:rPr>
-          <w:rFonts w:ascii="Arial" w:hAnsi="Arial" w:cs="Arial"/>
-          <w:lang w:val="de-DE"/>
-        </w:rPr>
-        <w:t>Notification</w:t>
-      </w:r>
-      <w:proofErr w:type="spellEnd"/>
-      <w:r>
-        <w:rPr>
-          <w:rFonts w:ascii="Arial" w:hAnsi="Arial" w:cs="Arial"/>
-          <w:lang w:val="de-DE"/>
-        </w:rPr>
-        <w:t xml:space="preserve"> falls Smartphone-Standort mit </w:t>
-      </w:r>
-      <w:r>
-        <w:rPr>
-          <w:rFonts w:ascii="Arial" w:hAnsi="Arial" w:cs="Arial"/>
-          <w:lang w:val="de-DE"/>
-        </w:rPr>
-        <w:t>dem Standort der HM oder der Bibliothek übereinstimmen</w:t>
-      </w:r>
-    </w:p>
-    <w:p>
-      <w:pPr>
-        <w:jc w:val="both"/>
-        <w:rPr>
-          <w:rFonts w:ascii="Arial" w:hAnsi="Arial" w:cs="Arial"/>
-          <w:lang w:val="de-DE"/>
-        </w:rPr>
-      </w:pPr>
-      <w:r>
-        <w:rPr>
-          <w:rFonts w:ascii="Arial" w:hAnsi="Arial" w:cs="Arial"/>
-          <w:u w:val="single"/>
-          <w:lang w:val="de-DE"/>
-        </w:rPr>
-        <w:t>Constants</w:t>
-      </w:r>
-      <w:r>
-        <w:rPr>
-          <w:rFonts w:ascii="Arial" w:hAnsi="Arial" w:cs="Arial"/>
-          <w:lang w:val="de-DE"/>
-        </w:rPr>
-        <w:t>:</w:t>
-      </w:r>
-    </w:p>
-    <w:p>
-      <w:pPr>
-        <w:jc w:val="both"/>
-        <w:rPr>
-          <w:rFonts w:ascii="Arial" w:hAnsi="Arial" w:cs="Arial"/>
-          <w:lang w:val="de-DE"/>
-        </w:rPr>
-      </w:pPr>
-      <w:r>
-        <w:rPr>
-          <w:rFonts w:ascii="Arial" w:hAnsi="Arial" w:cs="Arial"/>
-          <w:lang w:val="de-DE"/>
-        </w:rPr>
-        <w:t>Verwaltet die Standortparameter</w:t>
-      </w:r>
-    </w:p>
-    <w:p>
-      <w:pPr>
-        <w:jc w:val="both"/>
-        <w:rPr>
-          <w:rFonts w:ascii="Arial" w:hAnsi="Arial" w:cs="Arial"/>
-          <w:lang w:val="de-DE"/>
-        </w:rPr>
-      </w:pPr>
-      <w:proofErr w:type="spellStart"/>
-      <w:r>
-        <w:rPr>
-          <w:rFonts w:ascii="Arial" w:hAnsi="Arial" w:cs="Arial"/>
-          <w:u w:val="single"/>
-          <w:lang w:val="de-DE"/>
-        </w:rPr>
-        <w:t>LibraryOpenerActivity</w:t>
-      </w:r>
-      <w:proofErr w:type="spellEnd"/>
-      <w:r>
-        <w:rPr>
-          <w:rFonts w:ascii="Arial" w:hAnsi="Arial" w:cs="Arial"/>
-          <w:lang w:val="de-DE"/>
-        </w:rPr>
-        <w:t>:</w:t>
-      </w:r>
-    </w:p>
-    <w:p>
-      <w:pPr>
-        <w:jc w:val="both"/>
-        <w:rPr>
-          <w:rFonts w:ascii="Arial" w:hAnsi="Arial" w:cs="Arial"/>
-          <w:lang w:val="de-DE"/>
-        </w:rPr>
-      </w:pPr>
-      <w:r>
-        <w:rPr>
-          <w:rFonts w:ascii="Arial" w:hAnsi="Arial" w:cs="Arial"/>
-          <w:lang w:val="de-DE"/>
-        </w:rPr>
         <w:t>Startet den Aufruf der Bibliotheks-Website im Browser.</w:t>
       </w:r>
     </w:p>
@@ -4200,6 +4060,7 @@
           <w:rFonts w:ascii="Arial" w:hAnsi="Arial" w:cs="Arial"/>
           <w:lang w:val="de-DE"/>
         </w:rPr>
+        <w:lastRenderedPageBreak/>
         <w:t>Aufgetretene Probleme</w:t>
       </w:r>
     </w:p>
@@ -6034,7 +5895,7 @@
 </file>
 
 <file path=customXml/itemProps1.xml><?xml version="1.0" encoding="utf-8"?>
-<ds:datastoreItem xmlns:ds="http://schemas.openxmlformats.org/officeDocument/2006/customXml" ds:itemID="{A2C07598-2222-4737-BB1D-D2F5487294C0}">
+<ds:datastoreItem xmlns:ds="http://schemas.openxmlformats.org/officeDocument/2006/customXml" ds:itemID="{F708FE1F-7D6B-4D32-890A-82211CE77099}">
   <ds:schemaRefs>
     <ds:schemaRef ds:uri="http://schemas.openxmlformats.org/officeDocument/2006/bibliography"/>
   </ds:schemaRefs>

</xml_diff>

<commit_message>
Updating Dokumentation.docx; Adding Screenshots; Adding Projektsteckbrief_Winki.pptm
</commit_message>
<xml_diff>
--- a/#Organisatorisches/Dokumentation.docx
+++ b/#Organisatorisches/Dokumentation.docx
@@ -29,8 +29,6 @@
           <w:lang w:val="de-DE"/>
         </w:rPr>
       </w:pPr>
-      <w:bookmarkStart w:id="0" w:name="_GoBack"/>
-      <w:bookmarkEnd w:id="0"/>
     </w:p>
     <w:p>
       <w:pPr>
@@ -82,10 +80,10 @@
             <v:path o:extrusionok="f" gradientshapeok="t" o:connecttype="rect"/>
             <o:lock v:ext="edit" aspectratio="t"/>
           </v:shapetype>
-          <v:shape id="_x0000_i1025" type="#_x0000_t75" style="width:226.2pt;height:226.2pt" o:ole="">
+          <v:shape id="_x0000_i1025" type="#_x0000_t75" style="width:226.5pt;height:226.5pt" o:ole="">
             <v:imagedata r:id="rId6" o:title=""/>
           </v:shape>
-          <o:OLEObject Type="Embed" ProgID="Unknown" ShapeID="_x0000_i1025" DrawAspect="Content" ObjectID="_1547574298" r:id="rId7"/>
+          <o:OLEObject Type="Embed" ProgID="Unknown" ShapeID="_x0000_i1025" DrawAspect="Content" ObjectID="_1547582801" r:id="rId7"/>
         </w:object>
       </w:r>
     </w:p>
@@ -181,12 +179,27 @@
           <w:lang w:val="de-DE"/>
         </w:rPr>
       </w:pPr>
-      <w:r>
-        <w:rPr>
-          <w:lang w:val="de-DE"/>
-        </w:rPr>
-        <w:br w:type="page"/>
-      </w:r>
+    </w:p>
+    <w:p>
+      <w:pPr>
+        <w:rPr>
+          <w:lang w:val="de-DE"/>
+        </w:rPr>
+      </w:pPr>
+    </w:p>
+    <w:p>
+      <w:pPr>
+        <w:rPr>
+          <w:lang w:val="de-DE"/>
+        </w:rPr>
+      </w:pPr>
+    </w:p>
+    <w:p>
+      <w:pPr>
+        <w:rPr>
+          <w:lang w:val="de-DE"/>
+        </w:rPr>
+      </w:pPr>
     </w:p>
     <w:p>
       <w:pPr>
@@ -205,28 +218,7 @@
           <w:sz w:val="28"/>
           <w:lang w:val="de-DE"/>
         </w:rPr>
-        <w:lastRenderedPageBreak/>
-        <w:t xml:space="preserve">von Frick, Daniel und </w:t>
-      </w:r>
-      <w:proofErr w:type="spellStart"/>
-      <w:r>
-        <w:rPr>
-          <w:rFonts w:ascii="Arial" w:hAnsi="Arial" w:cs="Arial"/>
-          <w:color w:val="808080" w:themeColor="background1" w:themeShade="80"/>
-          <w:sz w:val="28"/>
-          <w:lang w:val="de-DE"/>
-        </w:rPr>
-        <w:t>Hollinger</w:t>
-      </w:r>
-      <w:proofErr w:type="spellEnd"/>
-      <w:r>
-        <w:rPr>
-          <w:rFonts w:ascii="Arial" w:hAnsi="Arial" w:cs="Arial"/>
-          <w:color w:val="808080" w:themeColor="background1" w:themeShade="80"/>
-          <w:sz w:val="28"/>
-          <w:lang w:val="de-DE"/>
-        </w:rPr>
-        <w:t>, Barbara</w:t>
+        <w:t>von Frick, Daniel und Hollinger, Barbara</w:t>
       </w:r>
     </w:p>
     <w:p>
@@ -722,8 +714,8 @@
         </w:rPr>
         <w:drawing>
           <wp:inline distT="0" distB="0" distL="0" distR="0">
-            <wp:extent cx="1481455" cy="2629801"/>
-            <wp:effectExtent l="0" t="0" r="4445" b="0"/>
+            <wp:extent cx="1757045" cy="3119011"/>
+            <wp:effectExtent l="0" t="0" r="0" b="5715"/>
             <wp:docPr id="1" name="Grafik 1" descr="C:\Users\Hollinger\Documents\Studium\Semester_5\Android\winki\#Organisatorisches\Mainmenu.png"/>
             <wp:cNvGraphicFramePr>
               <a:graphicFrameLocks xmlns:a="http://schemas.openxmlformats.org/drawingml/2006/main" noChangeAspect="1"/>
@@ -753,7 +745,7 @@
                   <pic:spPr bwMode="auto">
                     <a:xfrm>
                       <a:off x="0" y="0"/>
-                      <a:ext cx="1483838" cy="2634030"/>
+                      <a:ext cx="1764976" cy="3133090"/>
                     </a:xfrm>
                     <a:prstGeom prst="rect">
                       <a:avLst/>
@@ -769,68 +761,6 @@
           </wp:inline>
         </w:drawing>
       </w:r>
-    </w:p>
-    <w:p>
-      <w:pPr>
-        <w:pStyle w:val="Listenabsatz"/>
-        <w:shd w:val="clear" w:color="auto" w:fill="FFFFFF"/>
-        <w:tabs>
-          <w:tab w:val="left" w:pos="916"/>
-          <w:tab w:val="left" w:pos="1832"/>
-          <w:tab w:val="left" w:pos="2748"/>
-          <w:tab w:val="left" w:pos="3664"/>
-          <w:tab w:val="left" w:pos="4580"/>
-          <w:tab w:val="left" w:pos="5496"/>
-          <w:tab w:val="left" w:pos="6412"/>
-          <w:tab w:val="left" w:pos="7328"/>
-          <w:tab w:val="left" w:pos="8244"/>
-          <w:tab w:val="left" w:pos="9160"/>
-          <w:tab w:val="left" w:pos="10076"/>
-          <w:tab w:val="left" w:pos="10992"/>
-          <w:tab w:val="left" w:pos="11908"/>
-          <w:tab w:val="left" w:pos="12824"/>
-          <w:tab w:val="left" w:pos="13740"/>
-          <w:tab w:val="left" w:pos="14656"/>
-        </w:tabs>
-        <w:spacing w:after="0" w:line="240" w:lineRule="auto"/>
-        <w:jc w:val="center"/>
-        <w:rPr>
-          <w:rFonts w:ascii="Arial" w:eastAsia="Times New Roman" w:hAnsi="Arial" w:cs="Arial"/>
-          <w:color w:val="000000"/>
-          <w:lang w:val="de-DE" w:eastAsia="de-DE"/>
-        </w:rPr>
-      </w:pPr>
-    </w:p>
-    <w:p>
-      <w:pPr>
-        <w:pStyle w:val="Listenabsatz"/>
-        <w:shd w:val="clear" w:color="auto" w:fill="FFFFFF"/>
-        <w:tabs>
-          <w:tab w:val="left" w:pos="916"/>
-          <w:tab w:val="left" w:pos="1832"/>
-          <w:tab w:val="left" w:pos="2748"/>
-          <w:tab w:val="left" w:pos="3664"/>
-          <w:tab w:val="left" w:pos="4580"/>
-          <w:tab w:val="left" w:pos="5496"/>
-          <w:tab w:val="left" w:pos="6412"/>
-          <w:tab w:val="left" w:pos="7328"/>
-          <w:tab w:val="left" w:pos="8244"/>
-          <w:tab w:val="left" w:pos="9160"/>
-          <w:tab w:val="left" w:pos="10076"/>
-          <w:tab w:val="left" w:pos="10992"/>
-          <w:tab w:val="left" w:pos="11908"/>
-          <w:tab w:val="left" w:pos="12824"/>
-          <w:tab w:val="left" w:pos="13740"/>
-          <w:tab w:val="left" w:pos="14656"/>
-        </w:tabs>
-        <w:spacing w:after="0" w:line="240" w:lineRule="auto"/>
-        <w:jc w:val="center"/>
-        <w:rPr>
-          <w:rFonts w:ascii="Arial" w:eastAsia="Times New Roman" w:hAnsi="Arial" w:cs="Arial"/>
-          <w:color w:val="000000"/>
-          <w:lang w:val="de-DE" w:eastAsia="de-DE"/>
-        </w:rPr>
-      </w:pPr>
     </w:p>
     <w:p>
       <w:pPr>
@@ -2268,6 +2198,7 @@
     </w:p>
     <w:p>
       <w:pPr>
+        <w:spacing w:before="240"/>
         <w:jc w:val="both"/>
         <w:rPr>
           <w:rFonts w:ascii="Arial" w:hAnsi="Arial" w:cs="Arial"/>
@@ -2309,23 +2240,21 @@
           <w:rFonts w:ascii="Arial" w:hAnsi="Arial" w:cs="Arial"/>
           <w:lang w:val="de-DE"/>
         </w:rPr>
-        <w:t xml:space="preserve">. Hierfür werden der Breiten- und </w:t>
-      </w:r>
-      <w:proofErr w:type="spellStart"/>
-      <w:r>
-        <w:rPr>
-          <w:rFonts w:ascii="Arial" w:hAnsi="Arial" w:cs="Arial"/>
-          <w:lang w:val="de-DE"/>
-        </w:rPr>
-        <w:t>Lägengrad</w:t>
-      </w:r>
-      <w:proofErr w:type="spellEnd"/>
-      <w:r>
-        <w:rPr>
-          <w:rFonts w:ascii="Arial" w:hAnsi="Arial" w:cs="Arial"/>
-          <w:lang w:val="de-DE"/>
-        </w:rPr>
-        <w:t xml:space="preserve"> eines Standorts und ein Radius um den Standort angegeben. Überschreitet der Smartphone-Nutzer die Grenze dieses Gebiets, soll auf dem Gerät eine </w:t>
+        <w:t>. Hierfür werden der Breiten- und Lä</w:t>
+      </w:r>
+      <w:r>
+        <w:rPr>
+          <w:rFonts w:ascii="Arial" w:hAnsi="Arial" w:cs="Arial"/>
+          <w:lang w:val="de-DE"/>
+        </w:rPr>
+        <w:t>n</w:t>
+      </w:r>
+      <w:r>
+        <w:rPr>
+          <w:rFonts w:ascii="Arial" w:hAnsi="Arial" w:cs="Arial"/>
+          <w:lang w:val="de-DE"/>
+        </w:rPr>
+        <w:t xml:space="preserve">gengrad eines Standorts und ein Radius um den Standort angegeben. Überschreitet der Smartphone-Nutzer die Grenze dieses Gebiets, soll auf dem Gerät eine </w:t>
       </w:r>
       <w:proofErr w:type="spellStart"/>
       <w:r>
@@ -3046,6 +2975,42 @@
     </w:p>
     <w:p>
       <w:pPr>
+        <w:jc w:val="both"/>
+        <w:rPr>
+          <w:rFonts w:ascii="Arial" w:hAnsi="Arial" w:cs="Arial"/>
+          <w:lang w:val="de-DE"/>
+        </w:rPr>
+      </w:pPr>
+    </w:p>
+    <w:p>
+      <w:pPr>
+        <w:jc w:val="both"/>
+        <w:rPr>
+          <w:rFonts w:ascii="Arial" w:hAnsi="Arial" w:cs="Arial"/>
+          <w:lang w:val="de-DE"/>
+        </w:rPr>
+      </w:pPr>
+    </w:p>
+    <w:p>
+      <w:pPr>
+        <w:jc w:val="both"/>
+        <w:rPr>
+          <w:rFonts w:ascii="Arial" w:hAnsi="Arial" w:cs="Arial"/>
+          <w:lang w:val="de-DE"/>
+        </w:rPr>
+      </w:pPr>
+    </w:p>
+    <w:p>
+      <w:pPr>
+        <w:jc w:val="both"/>
+        <w:rPr>
+          <w:rFonts w:ascii="Arial" w:hAnsi="Arial" w:cs="Arial"/>
+          <w:lang w:val="de-DE"/>
+        </w:rPr>
+      </w:pPr>
+    </w:p>
+    <w:p>
+      <w:pPr>
         <w:pStyle w:val="berschrift2"/>
         <w:jc w:val="both"/>
         <w:rPr>
@@ -3058,6 +3023,7 @@
           <w:rFonts w:ascii="Arial" w:hAnsi="Arial" w:cs="Arial"/>
           <w:lang w:val="de-DE"/>
         </w:rPr>
+        <w:lastRenderedPageBreak/>
         <w:t>Aufgabenverteilung</w:t>
       </w:r>
     </w:p>
@@ -3097,23 +3063,7 @@
           <w:rFonts w:ascii="Arial" w:hAnsi="Arial" w:cs="Arial"/>
           <w:lang w:val="de-DE"/>
         </w:rPr>
-        <w:t xml:space="preserve">Barbara </w:t>
-      </w:r>
-      <w:proofErr w:type="spellStart"/>
-      <w:r>
-        <w:rPr>
-          <w:rFonts w:ascii="Arial" w:hAnsi="Arial" w:cs="Arial"/>
-          <w:lang w:val="de-DE"/>
-        </w:rPr>
-        <w:t>Hollinger</w:t>
-      </w:r>
-      <w:proofErr w:type="spellEnd"/>
-      <w:r>
-        <w:rPr>
-          <w:rFonts w:ascii="Arial" w:hAnsi="Arial" w:cs="Arial"/>
-          <w:lang w:val="de-DE"/>
-        </w:rPr>
-        <w:t>:</w:t>
+        <w:t>Barbara Hollinger:</w:t>
       </w:r>
     </w:p>
     <w:p>
@@ -3213,7 +3163,6 @@
           <w:rFonts w:ascii="Arial" w:hAnsi="Arial" w:cs="Arial"/>
           <w:lang w:val="de-DE"/>
         </w:rPr>
-        <w:lastRenderedPageBreak/>
         <w:t>Implementierung der Inhalte</w:t>
       </w:r>
     </w:p>
@@ -3577,6 +3526,15 @@
     </w:p>
     <w:p>
       <w:pPr>
+        <w:jc w:val="both"/>
+        <w:rPr>
+          <w:rFonts w:ascii="Arial" w:hAnsi="Arial" w:cs="Arial"/>
+          <w:lang w:val="de-DE"/>
+        </w:rPr>
+      </w:pPr>
+    </w:p>
+    <w:p>
+      <w:pPr>
         <w:pStyle w:val="berschrift2"/>
         <w:rPr>
           <w:rFonts w:ascii="Arial" w:hAnsi="Arial" w:cs="Arial"/>
@@ -3901,6 +3859,7 @@
           <w:u w:val="single"/>
           <w:lang w:val="de-DE"/>
         </w:rPr>
+        <w:lastRenderedPageBreak/>
         <w:t>GeofenceTransitionsIntentService</w:t>
       </w:r>
       <w:proofErr w:type="spellEnd"/>
@@ -3932,7 +3891,14 @@
           <w:rFonts w:ascii="Arial" w:hAnsi="Arial" w:cs="Arial"/>
           <w:lang w:val="de-DE"/>
         </w:rPr>
-        <w:t xml:space="preserve">, Lädt </w:t>
+        <w:t>;</w:t>
+      </w:r>
+      <w:r>
+        <w:rPr>
+          <w:rFonts w:ascii="Arial" w:hAnsi="Arial" w:cs="Arial"/>
+          <w:lang w:val="de-DE"/>
+        </w:rPr>
+        <w:t xml:space="preserve"> Lädt </w:t>
       </w:r>
       <w:proofErr w:type="spellStart"/>
       <w:r>
@@ -4037,12 +4003,21 @@
           <w:rFonts w:ascii="Arial" w:hAnsi="Arial" w:cs="Arial"/>
           <w:lang w:val="de-DE"/>
         </w:rPr>
-        <w:t>Startet den Aufruf der Bibliotheks-Website im Browser.</w:t>
-      </w:r>
-    </w:p>
-    <w:p>
-      <w:pPr>
-        <w:rPr>
+        <w:t>Startet den Aufruf der</w:t>
+      </w:r>
+      <w:r>
+        <w:rPr>
+          <w:rFonts w:ascii="Arial" w:hAnsi="Arial" w:cs="Arial"/>
+          <w:lang w:val="de-DE"/>
+        </w:rPr>
+        <w:t xml:space="preserve"> Bibliotheks-Website im Browser</w:t>
+      </w:r>
+    </w:p>
+    <w:p>
+      <w:pPr>
+        <w:jc w:val="both"/>
+        <w:rPr>
+          <w:rFonts w:ascii="Arial" w:hAnsi="Arial" w:cs="Arial"/>
           <w:lang w:val="de-DE"/>
         </w:rPr>
       </w:pPr>
@@ -4060,7 +4035,6 @@
           <w:rFonts w:ascii="Arial" w:hAnsi="Arial" w:cs="Arial"/>
           <w:lang w:val="de-DE"/>
         </w:rPr>
-        <w:lastRenderedPageBreak/>
         <w:t>Aufgetretene Probleme</w:t>
       </w:r>
     </w:p>
@@ -4117,6 +4091,15 @@
     </w:p>
     <w:p>
       <w:pPr>
+        <w:jc w:val="both"/>
+        <w:rPr>
+          <w:rFonts w:ascii="Arial" w:hAnsi="Arial" w:cs="Arial"/>
+          <w:lang w:val="de-DE"/>
+        </w:rPr>
+      </w:pPr>
+    </w:p>
+    <w:p>
+      <w:pPr>
         <w:pStyle w:val="berschrift2"/>
         <w:rPr>
           <w:rFonts w:ascii="Arial" w:hAnsi="Arial" w:cs="Arial"/>
@@ -4146,6 +4129,17 @@
         </w:rPr>
         <w:t>Die App kann durch weitere Begriffe bzw. Wikipedia-Artikel und Unterstützung weiterer Sprachen erweitert werden.</w:t>
       </w:r>
+      <w:bookmarkStart w:id="0" w:name="_GoBack"/>
+      <w:bookmarkEnd w:id="0"/>
+    </w:p>
+    <w:p>
+      <w:pPr>
+        <w:jc w:val="both"/>
+        <w:rPr>
+          <w:rFonts w:ascii="Arial" w:hAnsi="Arial" w:cs="Arial"/>
+          <w:lang w:val="de-DE"/>
+        </w:rPr>
+      </w:pPr>
     </w:p>
     <w:p>
       <w:pPr>
@@ -5626,6 +5620,16 @@
       </w:tblBorders>
     </w:tblPr>
   </w:style>
+  <w:style w:type="paragraph" w:styleId="berarbeitung">
+    <w:name w:val="Revision"/>
+    <w:hidden/>
+    <w:uiPriority w:val="99"/>
+    <w:semiHidden/>
+    <w:rsid w:val="002B5FFD"/>
+    <w:pPr>
+      <w:spacing w:after="0" w:line="240" w:lineRule="auto"/>
+    </w:pPr>
+  </w:style>
 </w:styles>
 </file>
 
@@ -5895,7 +5899,7 @@
 </file>
 
 <file path=customXml/itemProps1.xml><?xml version="1.0" encoding="utf-8"?>
-<ds:datastoreItem xmlns:ds="http://schemas.openxmlformats.org/officeDocument/2006/customXml" ds:itemID="{F708FE1F-7D6B-4D32-890A-82211CE77099}">
+<ds:datastoreItem xmlns:ds="http://schemas.openxmlformats.org/officeDocument/2006/customXml" ds:itemID="{4CABA190-128C-472E-A5ED-9DBC76894836}">
   <ds:schemaRefs>
     <ds:schemaRef ds:uri="http://schemas.openxmlformats.org/officeDocument/2006/bibliography"/>
   </ds:schemaRefs>

</xml_diff>